<commit_message>
fix: some typos on relatiorio
</commit_message>
<xml_diff>
--- a/relatorio.docx
+++ b/relatorio.docx
@@ -1,10 +1,10 @@
 
 <file path=word/document.xml><?xml version="1.0" encoding="utf-8"?>
-<w:document xmlns:wpc="http://schemas.microsoft.com/office/word/2010/wordprocessingCanvas" xmlns:cx="http://schemas.microsoft.com/office/drawing/2014/chartex" xmlns:cx1="http://schemas.microsoft.com/office/drawing/2015/9/8/chartex" xmlns:cx2="http://schemas.microsoft.com/office/drawing/2015/10/21/chartex" xmlns:cx3="http://schemas.microsoft.com/office/drawing/2016/5/9/chartex" xmlns:cx4="http://schemas.microsoft.com/office/drawing/2016/5/10/chartex" xmlns:cx5="http://schemas.microsoft.com/office/drawing/2016/5/11/chartex" xmlns:cx6="http://schemas.microsoft.com/office/drawing/2016/5/12/chartex" xmlns:cx7="http://schemas.microsoft.com/office/drawing/2016/5/13/chartex" xmlns:cx8="http://schemas.microsoft.com/office/drawing/2016/5/14/chartex" xmlns:mc="http://schemas.openxmlformats.org/markup-compatibility/2006" xmlns:aink="http://schemas.microsoft.com/office/drawing/2016/ink" xmlns:am3d="http://schemas.microsoft.com/office/drawing/2017/model3d" xmlns:o="urn:schemas-microsoft-com:office:office" xmlns:r="http://schemas.openxmlformats.org/officeDocument/2006/relationships" xmlns:m="http://schemas.openxmlformats.org/officeDocument/2006/math" xmlns:v="urn:schemas-microsoft-com:vml" xmlns:wp14="http://schemas.microsoft.com/office/word/2010/wordprocessingDrawing" xmlns:wp="http://schemas.openxmlformats.org/drawingml/2006/wordprocessingDrawing" xmlns:w10="urn:schemas-microsoft-com:office:word" xmlns:w="http://schemas.openxmlformats.org/wordprocessingml/2006/main" xmlns:w14="http://schemas.microsoft.com/office/word/2010/wordml" xmlns:w15="http://schemas.microsoft.com/office/word/2012/wordml" xmlns:w16cex="http://schemas.microsoft.com/office/word/2018/wordml/cex" xmlns:w16cid="http://schemas.microsoft.com/office/word/2016/wordml/cid" xmlns:w16="http://schemas.microsoft.com/office/word/2018/wordml" xmlns:w16se="http://schemas.microsoft.com/office/word/2015/wordml/symex" xmlns:wpg="http://schemas.microsoft.com/office/word/2010/wordprocessingGroup" xmlns:wpi="http://schemas.microsoft.com/office/word/2010/wordprocessingInk" xmlns:wne="http://schemas.microsoft.com/office/word/2006/wordml" xmlns:wps="http://schemas.microsoft.com/office/word/2010/wordprocessingShape" mc:Ignorable="w14 w15 w16se w16cid w16 w16cex wp14">
+<w:document xmlns:wpc="http://schemas.microsoft.com/office/word/2010/wordprocessingCanvas" xmlns:cx="http://schemas.microsoft.com/office/drawing/2014/chartex" xmlns:cx1="http://schemas.microsoft.com/office/drawing/2015/9/8/chartex" xmlns:cx2="http://schemas.microsoft.com/office/drawing/2015/10/21/chartex" xmlns:cx3="http://schemas.microsoft.com/office/drawing/2016/5/9/chartex" xmlns:cx4="http://schemas.microsoft.com/office/drawing/2016/5/10/chartex" xmlns:cx5="http://schemas.microsoft.com/office/drawing/2016/5/11/chartex" xmlns:cx6="http://schemas.microsoft.com/office/drawing/2016/5/12/chartex" xmlns:cx7="http://schemas.microsoft.com/office/drawing/2016/5/13/chartex" xmlns:cx8="http://schemas.microsoft.com/office/drawing/2016/5/14/chartex" xmlns:mc="http://schemas.openxmlformats.org/markup-compatibility/2006" xmlns:aink="http://schemas.microsoft.com/office/drawing/2016/ink" xmlns:am3d="http://schemas.microsoft.com/office/drawing/2017/model3d" xmlns:o="urn:schemas-microsoft-com:office:office" xmlns:r="http://schemas.openxmlformats.org/officeDocument/2006/relationships" xmlns:m="http://schemas.openxmlformats.org/officeDocument/2006/math" xmlns:v="urn:schemas-microsoft-com:vml" xmlns:wp14="http://schemas.microsoft.com/office/word/2010/wordprocessingDrawing" xmlns:wp="http://schemas.openxmlformats.org/drawingml/2006/wordprocessingDrawing" xmlns:w10="urn:schemas-microsoft-com:office:word" xmlns:w="http://schemas.openxmlformats.org/wordprocessingml/2006/main" xmlns:w14="http://schemas.microsoft.com/office/word/2010/wordml" xmlns:w15="http://schemas.microsoft.com/office/word/2012/wordml" xmlns:w16cex="http://schemas.microsoft.com/office/word/2018/wordml/cex" xmlns:w16cid="http://schemas.microsoft.com/office/word/2016/wordml/cid" xmlns:w16="http://schemas.microsoft.com/office/word/2018/wordml" xmlns:w16sdtdh="http://schemas.microsoft.com/office/word/2020/wordml/sdtdatahash" xmlns:w16se="http://schemas.microsoft.com/office/word/2015/wordml/symex" xmlns:wpg="http://schemas.microsoft.com/office/word/2010/wordprocessingGroup" xmlns:wpi="http://schemas.microsoft.com/office/word/2010/wordprocessingInk" xmlns:wne="http://schemas.microsoft.com/office/word/2006/wordml" xmlns:wps="http://schemas.microsoft.com/office/word/2010/wordprocessingShape" mc:Ignorable="w14 w15 w16se w16cid w16 w16cex w16sdtdh wp14">
   <w:body>
     <w:p>
       <w:pPr>
-        <w:pStyle w:val="Title"/>
+        <w:pStyle w:val="Ttulo"/>
         <w:jc w:val="both"/>
         <w:rPr>
           <w:sz w:val="48"/>
@@ -149,7 +149,7 @@
     </w:p>
     <w:tbl>
       <w:tblPr>
-        <w:tblStyle w:val="TableGrid"/>
+        <w:tblStyle w:val="Tabelacomgrade"/>
         <w:tblW w:w="0" w:type="auto"/>
         <w:jc w:val="center"/>
         <w:tblBorders>
@@ -724,49 +724,7 @@
         <w:rPr>
           <w:rFonts w:cs="Times"/>
         </w:rPr>
-        <w:t>demonstrar a resolução da primeira fase do projeto como também</w:t>
-      </w:r>
-      <w:r>
-        <w:rPr>
-          <w:rFonts w:cs="Times"/>
-        </w:rPr>
-        <w:t xml:space="preserve"> </w:t>
-      </w:r>
-      <w:r>
-        <w:rPr>
-          <w:rFonts w:cs="Times"/>
-        </w:rPr>
-        <w:t xml:space="preserve">justificar </w:t>
-      </w:r>
-      <w:r>
-        <w:rPr>
-          <w:rFonts w:cs="Times"/>
-        </w:rPr>
-        <w:t>quai</w:t>
-      </w:r>
-      <w:r>
-        <w:rPr>
-          <w:rFonts w:cs="Times"/>
-        </w:rPr>
-        <w:t xml:space="preserve">quer </w:t>
-      </w:r>
-      <w:r>
-        <w:rPr>
-          <w:rFonts w:cs="Times"/>
-        </w:rPr>
-        <w:t>decisões tomadas na re</w:t>
-      </w:r>
-      <w:r>
-        <w:rPr>
-          <w:rFonts w:cs="Times"/>
-        </w:rPr>
-        <w:t xml:space="preserve">alização </w:t>
-      </w:r>
-      <w:r>
-        <w:rPr>
-          <w:rFonts w:cs="Times"/>
-        </w:rPr>
-        <w:t>do mesmo.</w:t>
+        <w:t>demonstrar a resolução da primeira fase do projeto</w:t>
       </w:r>
     </w:p>
     <w:p>
@@ -784,6 +742,66 @@
         <w:rPr>
           <w:rFonts w:cs="Times"/>
         </w:rPr>
+        <w:t>assim</w:t>
+      </w:r>
+      <w:r>
+        <w:rPr>
+          <w:rFonts w:cs="Times"/>
+        </w:rPr>
+        <w:t xml:space="preserve"> como</w:t>
+      </w:r>
+      <w:r>
+        <w:rPr>
+          <w:rFonts w:cs="Times"/>
+        </w:rPr>
+        <w:t xml:space="preserve"> </w:t>
+      </w:r>
+      <w:r>
+        <w:rPr>
+          <w:rFonts w:cs="Times"/>
+        </w:rPr>
+        <w:t xml:space="preserve">justificar </w:t>
+      </w:r>
+      <w:r>
+        <w:rPr>
+          <w:rFonts w:cs="Times"/>
+        </w:rPr>
+        <w:t xml:space="preserve">as </w:t>
+      </w:r>
+      <w:r>
+        <w:rPr>
+          <w:rFonts w:cs="Times"/>
+        </w:rPr>
+        <w:t>decisões tomadas na re</w:t>
+      </w:r>
+      <w:r>
+        <w:rPr>
+          <w:rFonts w:cs="Times"/>
+        </w:rPr>
+        <w:t xml:space="preserve">alização </w:t>
+      </w:r>
+      <w:r>
+        <w:rPr>
+          <w:rFonts w:cs="Times"/>
+        </w:rPr>
+        <w:t>do mesmo.</w:t>
+      </w:r>
+    </w:p>
+    <w:p>
+      <w:pPr>
+        <w:widowControl w:val="0"/>
+        <w:autoSpaceDE w:val="0"/>
+        <w:autoSpaceDN w:val="0"/>
+        <w:adjustRightInd w:val="0"/>
+        <w:spacing w:line="360" w:lineRule="auto"/>
+        <w:rPr>
+          <w:rFonts w:cs="Times"/>
+        </w:rPr>
+      </w:pPr>
+      <w:r>
+        <w:rPr>
+          <w:rFonts w:cs="Times"/>
+        </w:rPr>
         <w:t xml:space="preserve">Será apresentado o diagrama </w:t>
       </w:r>
       <w:r>
@@ -844,12 +862,18 @@
         <w:rPr>
           <w:rFonts w:cs="Times"/>
         </w:rPr>
-        <w:t xml:space="preserve">tenhamos tido </w:t>
+        <w:t>que tenham causado</w:t>
       </w:r>
       <w:r>
         <w:rPr>
           <w:rFonts w:cs="Times"/>
         </w:rPr>
+        <w:t xml:space="preserve"> </w:t>
+      </w:r>
+      <w:r>
+        <w:rPr>
+          <w:rFonts w:cs="Times"/>
+        </w:rPr>
         <w:t xml:space="preserve">alguma </w:t>
       </w:r>
       <w:r>
@@ -862,19 +886,7 @@
         <w:rPr>
           <w:rFonts w:cs="Times"/>
         </w:rPr>
-        <w:t xml:space="preserve">na leitura </w:t>
-      </w:r>
-      <w:r>
-        <w:rPr>
-          <w:rFonts w:cs="Times"/>
-        </w:rPr>
-        <w:t>do enunciado</w:t>
-      </w:r>
-      <w:r>
-        <w:rPr>
-          <w:rFonts w:cs="Times"/>
-        </w:rPr>
-        <w:t>.</w:t>
+        <w:t>na leitura.</w:t>
       </w:r>
       <w:r>
         <w:rPr>
@@ -917,7 +929,7 @@
     </w:p>
     <w:p>
       <w:pPr>
-        <w:pStyle w:val="TOC1"/>
+        <w:pStyle w:val="Sumrio1"/>
         <w:tabs>
           <w:tab w:val="left" w:pos="440"/>
           <w:tab w:val="right" w:leader="dot" w:pos="8494"/>
@@ -1003,7 +1015,7 @@
     </w:p>
     <w:p>
       <w:pPr>
-        <w:pStyle w:val="TOC1"/>
+        <w:pStyle w:val="Sumrio1"/>
         <w:tabs>
           <w:tab w:val="left" w:pos="440"/>
           <w:tab w:val="right" w:leader="dot" w:pos="8494"/>
@@ -1080,7 +1092,7 @@
     </w:p>
     <w:p>
       <w:pPr>
-        <w:pStyle w:val="TOC2"/>
+        <w:pStyle w:val="Sumrio2"/>
         <w:tabs>
           <w:tab w:val="right" w:leader="dot" w:pos="8494"/>
         </w:tabs>
@@ -1137,7 +1149,7 @@
     </w:p>
     <w:p>
       <w:pPr>
-        <w:pStyle w:val="TOC3"/>
+        <w:pStyle w:val="Sumrio3"/>
         <w:tabs>
           <w:tab w:val="right" w:leader="dot" w:pos="8494"/>
         </w:tabs>
@@ -1194,7 +1206,7 @@
     </w:p>
     <w:p>
       <w:pPr>
-        <w:pStyle w:val="TOC3"/>
+        <w:pStyle w:val="Sumrio3"/>
         <w:tabs>
           <w:tab w:val="right" w:leader="dot" w:pos="8494"/>
         </w:tabs>
@@ -1251,7 +1263,7 @@
     </w:p>
     <w:p>
       <w:pPr>
-        <w:pStyle w:val="TOC3"/>
+        <w:pStyle w:val="Sumrio3"/>
         <w:tabs>
           <w:tab w:val="right" w:leader="dot" w:pos="8494"/>
         </w:tabs>
@@ -1308,7 +1320,7 @@
     </w:p>
     <w:p>
       <w:pPr>
-        <w:pStyle w:val="TOC2"/>
+        <w:pStyle w:val="Sumrio2"/>
         <w:tabs>
           <w:tab w:val="right" w:leader="dot" w:pos="8494"/>
         </w:tabs>
@@ -1365,7 +1377,7 @@
     </w:p>
     <w:p>
       <w:pPr>
-        <w:pStyle w:val="TOC2"/>
+        <w:pStyle w:val="Sumrio2"/>
         <w:tabs>
           <w:tab w:val="right" w:leader="dot" w:pos="8494"/>
         </w:tabs>
@@ -1422,7 +1434,7 @@
     </w:p>
     <w:p>
       <w:pPr>
-        <w:pStyle w:val="TOC2"/>
+        <w:pStyle w:val="Sumrio2"/>
         <w:tabs>
           <w:tab w:val="right" w:leader="dot" w:pos="8494"/>
         </w:tabs>
@@ -1479,7 +1491,7 @@
     </w:p>
     <w:p>
       <w:pPr>
-        <w:pStyle w:val="TOC2"/>
+        <w:pStyle w:val="Sumrio2"/>
         <w:tabs>
           <w:tab w:val="right" w:leader="dot" w:pos="8494"/>
         </w:tabs>
@@ -1536,7 +1548,7 @@
     </w:p>
     <w:p>
       <w:pPr>
-        <w:pStyle w:val="TOC1"/>
+        <w:pStyle w:val="Sumrio1"/>
         <w:tabs>
           <w:tab w:val="left" w:pos="480"/>
           <w:tab w:val="right" w:leader="dot" w:pos="8494"/>
@@ -1632,7 +1644,7 @@
     </w:p>
     <w:p>
       <w:pPr>
-        <w:pStyle w:val="TableofFigures"/>
+        <w:pStyle w:val="ndicedeilustraes"/>
         <w:tabs>
           <w:tab w:val="right" w:leader="dot" w:pos="8494"/>
         </w:tabs>
@@ -1675,7 +1687,7 @@
     </w:p>
     <w:p>
       <w:pPr>
-        <w:pStyle w:val="TableofFigures"/>
+        <w:pStyle w:val="ndicedeilustraes"/>
         <w:tabs>
           <w:tab w:val="right" w:leader="dot" w:pos="8494"/>
         </w:tabs>
@@ -1709,7 +1721,7 @@
     </w:p>
     <w:p>
       <w:pPr>
-        <w:pStyle w:val="TableofFigures"/>
+        <w:pStyle w:val="ndicedeilustraes"/>
         <w:tabs>
           <w:tab w:val="right" w:leader="dot" w:pos="8494"/>
         </w:tabs>
@@ -1743,7 +1755,7 @@
     </w:p>
     <w:p>
       <w:pPr>
-        <w:pStyle w:val="TableofFigures"/>
+        <w:pStyle w:val="ndicedeilustraes"/>
         <w:tabs>
           <w:tab w:val="right" w:leader="dot" w:pos="8494"/>
         </w:tabs>
@@ -1777,7 +1789,7 @@
     </w:p>
     <w:p>
       <w:pPr>
-        <w:pStyle w:val="TableofFigures"/>
+        <w:pStyle w:val="ndicedeilustraes"/>
         <w:tabs>
           <w:tab w:val="right" w:leader="dot" w:pos="8494"/>
         </w:tabs>
@@ -1915,7 +1927,7 @@
     </w:p>
     <w:p>
       <w:pPr>
-        <w:pStyle w:val="Heading1"/>
+        <w:pStyle w:val="Ttulo1"/>
       </w:pPr>
       <w:bookmarkStart w:id="0" w:name="_Toc89466621"/>
       <w:r>
@@ -1929,7 +1941,13 @@
         <w:t xml:space="preserve">O </w:t>
       </w:r>
       <w:r>
-        <w:t>enunciado pretende que se realize um sistema de informação para gestão de activos fisicos de uma determinada empresa</w:t>
+        <w:t>enunciado pretende que se realize um sistema de informação para gestão de activos f</w:t>
+      </w:r>
+      <w:r>
+        <w:t>í</w:t>
+      </w:r>
+      <w:r>
+        <w:t>sicos de uma determinada empresa</w:t>
       </w:r>
       <w:r>
         <w:t>.</w:t>
@@ -1970,7 +1988,7 @@
     </w:p>
     <w:p>
       <w:pPr>
-        <w:pStyle w:val="Heading1"/>
+        <w:pStyle w:val="Ttulo1"/>
       </w:pPr>
       <w:bookmarkStart w:id="1" w:name="_Toc89466622"/>
       <w:r>
@@ -1983,10 +2001,22 @@
         <w:t xml:space="preserve">O diagrama entidade relação completo </w:t>
       </w:r>
       <w:r>
-        <w:t xml:space="preserve">esta representado na figura seguinte e será explicado </w:t>
-      </w:r>
-      <w:r>
-        <w:t>cada parte com excertos do enunciado e a interpretação que foi feita.</w:t>
+        <w:t>est</w:t>
+      </w:r>
+      <w:r>
+        <w:t>á</w:t>
+      </w:r>
+      <w:r>
+        <w:t xml:space="preserve"> representado na figura seguinte e </w:t>
+      </w:r>
+      <w:r>
+        <w:t>posteriormente explicaremos em maior detalhe</w:t>
+      </w:r>
+      <w:r>
+        <w:t xml:space="preserve"> cada parte do diagrama c</w:t>
+      </w:r>
+      <w:r>
+        <w:t>om excertos do enunciado e a interpretação que foi feita.</w:t>
       </w:r>
     </w:p>
     <w:p/>
@@ -2041,7 +2071,7 @@
     </w:p>
     <w:p>
       <w:pPr>
-        <w:pStyle w:val="Caption"/>
+        <w:pStyle w:val="Legenda"/>
       </w:pPr>
       <w:bookmarkStart w:id="2" w:name="_Toc89466632"/>
       <w:r>
@@ -2084,11 +2114,12 @@
     </w:p>
     <w:p>
       <w:pPr>
-        <w:pStyle w:val="Heading2"/>
+        <w:pStyle w:val="Ttulo2"/>
       </w:pPr>
       <w:bookmarkStart w:id="3" w:name="_Ref89465176"/>
       <w:bookmarkStart w:id="4" w:name="_Toc89466623"/>
       <w:r>
+        <w:lastRenderedPageBreak/>
         <w:t>Restrições de Intrigidade</w:t>
       </w:r>
       <w:bookmarkEnd w:id="3"/>
@@ -2103,7 +2134,7 @@
       <w:bookmarkStart w:id="5" w:name="_Toc89466624"/>
       <w:r>
         <w:rPr>
-          <w:rStyle w:val="Heading3Char"/>
+          <w:rStyle w:val="Ttulo3Char"/>
         </w:rPr>
         <w:t>Activos</w:t>
       </w:r>
@@ -2114,7 +2145,7 @@
     </w:p>
     <w:p>
       <w:pPr>
-        <w:pStyle w:val="ListParagraph"/>
+        <w:pStyle w:val="PargrafodaLista"/>
         <w:numPr>
           <w:ilvl w:val="0"/>
           <w:numId w:val="9"/>
@@ -2128,7 +2159,7 @@
     </w:p>
     <w:p>
       <w:pPr>
-        <w:pStyle w:val="ListParagraph"/>
+        <w:pStyle w:val="PargrafodaLista"/>
         <w:numPr>
           <w:ilvl w:val="0"/>
           <w:numId w:val="9"/>
@@ -2137,12 +2168,18 @@
         <w:jc w:val="left"/>
       </w:pPr>
       <w:r>
-        <w:t>RI2: O estado de um activo só pode tomar um dos seguintes valores: {Desativado ou Opercional}.</w:t>
-      </w:r>
-    </w:p>
-    <w:p>
-      <w:pPr>
-        <w:pStyle w:val="ListParagraph"/>
+        <w:t>RI2: O estado de um activo só pode tomar um dos seguintes valores: {Desativado ou Oper</w:t>
+      </w:r>
+      <w:r>
+        <w:t>a</w:t>
+      </w:r>
+      <w:r>
+        <w:t>cional}.</w:t>
+      </w:r>
+    </w:p>
+    <w:p>
+      <w:pPr>
+        <w:pStyle w:val="PargrafodaLista"/>
         <w:numPr>
           <w:ilvl w:val="0"/>
           <w:numId w:val="9"/>
@@ -2156,7 +2193,7 @@
     </w:p>
     <w:p>
       <w:pPr>
-        <w:pStyle w:val="ListParagraph"/>
+        <w:pStyle w:val="PargrafodaLista"/>
         <w:numPr>
           <w:ilvl w:val="0"/>
           <w:numId w:val="9"/>
@@ -2179,7 +2216,7 @@
       <w:bookmarkStart w:id="6" w:name="_Toc89466625"/>
       <w:r>
         <w:rPr>
-          <w:rStyle w:val="Heading3Char"/>
+          <w:rStyle w:val="Ttulo3Char"/>
         </w:rPr>
         <w:t>Intervenção</w:t>
       </w:r>
@@ -2190,7 +2227,7 @@
     </w:p>
     <w:p>
       <w:pPr>
-        <w:pStyle w:val="ListParagraph"/>
+        <w:pStyle w:val="PargrafodaLista"/>
         <w:numPr>
           <w:ilvl w:val="0"/>
           <w:numId w:val="10"/>
@@ -2199,12 +2236,18 @@
         <w:jc w:val="left"/>
       </w:pPr>
       <w:r>
-        <w:t>RI1: O estado de uma intervenção só pode tomar um dos seguintes valores: {Por atribuir, em analise, em execução ou concluido}.</w:t>
-      </w:r>
-    </w:p>
-    <w:p>
-      <w:pPr>
-        <w:pStyle w:val="ListParagraph"/>
+        <w:t>RI1: O estado de uma intervenção só pode tomar um dos seguintes valores: {Por atribuir, em an</w:t>
+      </w:r>
+      <w:r>
+        <w:t>á</w:t>
+      </w:r>
+      <w:r>
+        <w:t>lise, em execução ou concluido}.</w:t>
+      </w:r>
+    </w:p>
+    <w:p>
+      <w:pPr>
+        <w:pStyle w:val="PargrafodaLista"/>
         <w:numPr>
           <w:ilvl w:val="0"/>
           <w:numId w:val="10"/>
@@ -2213,32 +2256,30 @@
         <w:jc w:val="left"/>
       </w:pPr>
       <w:r>
-        <w:t>RI2: O estado de uma intervenção só pode seguir a seguinte passagem de estados (por atribuir -&gt; em analise -&gt; em execução -&gt; concluido).</w:t>
-      </w:r>
-    </w:p>
-    <w:p>
-      <w:pPr>
-        <w:pStyle w:val="ListParagraph"/>
-        <w:numPr>
-          <w:ilvl w:val="0"/>
-          <w:numId w:val="10"/>
-        </w:numPr>
+        <w:t>RI</w:t>
+      </w:r>
+      <w:r>
+        <w:t>2</w:t>
+      </w:r>
+      <w:r>
+        <w:t xml:space="preserve">: A data </w:t>
+      </w:r>
+      <w:r>
+        <w:t xml:space="preserve">de </w:t>
+      </w:r>
+      <w:r>
+        <w:t>intervenção deve ser superior à data de aquisição do activo intervencionado.</w:t>
+      </w:r>
+    </w:p>
+    <w:p>
+      <w:pPr>
         <w:spacing w:after="200"/>
         <w:jc w:val="left"/>
       </w:pPr>
-      <w:r>
-        <w:t>RI3: A data intervenção deve ser superior à data de aquisição do activo intervencionado.</w:t>
-      </w:r>
-    </w:p>
-    <w:p>
-      <w:pPr>
-        <w:spacing w:after="200"/>
-        <w:jc w:val="left"/>
-      </w:pPr>
       <w:bookmarkStart w:id="7" w:name="_Toc89466626"/>
       <w:r>
         <w:rPr>
-          <w:rStyle w:val="Heading3Char"/>
+          <w:rStyle w:val="Ttulo3Char"/>
         </w:rPr>
         <w:t>Equipas</w:t>
       </w:r>
@@ -2249,7 +2290,7 @@
     </w:p>
     <w:p>
       <w:pPr>
-        <w:pStyle w:val="ListParagraph"/>
+        <w:pStyle w:val="PargrafodaLista"/>
         <w:numPr>
           <w:ilvl w:val="0"/>
           <w:numId w:val="11"/>
@@ -2258,12 +2299,18 @@
         <w:jc w:val="left"/>
       </w:pPr>
       <w:r>
-        <w:t>RI1: Uma equipa só é completa se tiver no minimo 2 elementos.</w:t>
-      </w:r>
-    </w:p>
-    <w:p>
-      <w:pPr>
-        <w:pStyle w:val="ListParagraph"/>
+        <w:t>RI1: Uma equipa só é completa se tiver no m</w:t>
+      </w:r>
+      <w:r>
+        <w:t>í</w:t>
+      </w:r>
+      <w:r>
+        <w:t>nimo 2 elementos.</w:t>
+      </w:r>
+    </w:p>
+    <w:p>
+      <w:pPr>
+        <w:pStyle w:val="PargrafodaLista"/>
         <w:numPr>
           <w:ilvl w:val="0"/>
           <w:numId w:val="11"/>
@@ -2272,12 +2319,18 @@
         <w:jc w:val="left"/>
       </w:pPr>
       <w:r>
-        <w:t>RI2: Uma equipa completa associada a uma intervenção tem de ter pelo menos um membro com a competência que a intervessão necessita.</w:t>
-      </w:r>
-    </w:p>
-    <w:p>
-      <w:pPr>
-        <w:pStyle w:val="ListParagraph"/>
+        <w:t>RI2: Uma equipa completa associada a uma intervenção tem de ter pelo menos um membro com a competência que a interve</w:t>
+      </w:r>
+      <w:r>
+        <w:t>nç</w:t>
+      </w:r>
+      <w:r>
+        <w:t>ão necessita.</w:t>
+      </w:r>
+    </w:p>
+    <w:p>
+      <w:pPr>
+        <w:pStyle w:val="PargrafodaLista"/>
         <w:numPr>
           <w:ilvl w:val="0"/>
           <w:numId w:val="11"/>
@@ -2286,12 +2339,24 @@
         <w:jc w:val="left"/>
       </w:pPr>
       <w:r>
-        <w:t>RI3: Uma equipa completa pode ter até 3 Intervenções atribuidas.</w:t>
-      </w:r>
-    </w:p>
-    <w:p>
-      <w:pPr>
-        <w:pStyle w:val="ListParagraph"/>
+        <w:t xml:space="preserve">RI3: Uma equipa completa pode ter até 3 </w:t>
+      </w:r>
+      <w:r>
+        <w:t>i</w:t>
+      </w:r>
+      <w:r>
+        <w:t>ntervenções atribu</w:t>
+      </w:r>
+      <w:r>
+        <w:t>í</w:t>
+      </w:r>
+      <w:r>
+        <w:t>das.</w:t>
+      </w:r>
+    </w:p>
+    <w:p>
+      <w:pPr>
+        <w:pStyle w:val="PargrafodaLista"/>
         <w:numPr>
           <w:ilvl w:val="0"/>
           <w:numId w:val="11"/>
@@ -2300,18 +2365,21 @@
         <w:jc w:val="left"/>
       </w:pPr>
       <w:r>
-        <w:t xml:space="preserve">RI4: Um </w:t>
-      </w:r>
-      <w:r>
-        <w:t xml:space="preserve">membro da equipa não pode ser gestor de um activo </w:t>
-      </w:r>
-      <w:r>
-        <w:t>que esteja associado a equipa através de uma intervenção.</w:t>
-      </w:r>
-    </w:p>
-    <w:p>
-      <w:pPr>
-        <w:pStyle w:val="ListParagraph"/>
+        <w:t xml:space="preserve">RI4: Um membro da equipa não pode ser gestor de um activo </w:t>
+      </w:r>
+      <w:r>
+        <w:t xml:space="preserve">que esteja associado </w:t>
+      </w:r>
+      <w:r>
+        <w:t>à</w:t>
+      </w:r>
+      <w:r>
+        <w:t xml:space="preserve"> equipa através de uma intervenção.</w:t>
+      </w:r>
+    </w:p>
+    <w:p>
+      <w:pPr>
+        <w:pStyle w:val="PargrafodaLista"/>
         <w:numPr>
           <w:ilvl w:val="0"/>
           <w:numId w:val="11"/>
@@ -2334,10 +2402,13 @@
       <w:r>
         <w:t>equipa</w:t>
       </w:r>
-    </w:p>
-    <w:p>
-      <w:pPr>
-        <w:pStyle w:val="ListParagraph"/>
+      <w:r>
+        <w:t>.</w:t>
+      </w:r>
+    </w:p>
+    <w:p>
+      <w:pPr>
+        <w:pStyle w:val="PargrafodaLista"/>
         <w:numPr>
           <w:ilvl w:val="0"/>
           <w:numId w:val="11"/>
@@ -2351,7 +2422,7 @@
     </w:p>
     <w:p>
       <w:pPr>
-        <w:pStyle w:val="Heading2"/>
+        <w:pStyle w:val="Ttulo2"/>
       </w:pPr>
       <w:bookmarkStart w:id="8" w:name="_Toc89466627"/>
       <w:r>
@@ -2417,7 +2488,7 @@
     </w:p>
     <w:p>
       <w:pPr>
-        <w:pStyle w:val="Caption"/>
+        <w:pStyle w:val="Legenda"/>
       </w:pPr>
       <w:bookmarkStart w:id="9" w:name="_Toc89466633"/>
       <w:r>
@@ -2447,7 +2518,13 @@
     <w:p/>
     <w:p>
       <w:r>
-        <w:t xml:space="preserve">Como referido anteriormente este sistema gere activos </w:t>
+        <w:t>Como referido anteriormente este sistema gere activos</w:t>
+      </w:r>
+      <w:r>
+        <w:t>,</w:t>
+      </w:r>
+      <w:r>
+        <w:t xml:space="preserve"> </w:t>
       </w:r>
       <w:r>
         <w:t>estes são ca</w:t>
@@ -2520,6 +2597,7 @@
           <w:id w:val="757181905"/>
           <w:citation/>
         </w:sdtPr>
+        <w:sdtEndPr/>
         <w:sdtContent>
           <w:r>
             <w:rPr>
@@ -2603,14 +2681,7 @@
           <w:i/>
           <w:iCs/>
         </w:rPr>
-        <w:t>um identificador e uma descriçã</w:t>
-      </w:r>
-      <w:r>
-        <w:rPr>
-          <w:i/>
-          <w:iCs/>
-        </w:rPr>
-        <w:t>o</w:t>
+        <w:t>um identificador e uma descrição</w:t>
       </w:r>
       <w:r>
         <w:rPr>
@@ -2628,6 +2699,7 @@
           <w:id w:val="-1009215323"/>
           <w:citation/>
         </w:sdtPr>
+        <w:sdtEndPr/>
         <w:sdtContent>
           <w:r>
             <w:rPr>
@@ -2718,14 +2790,7 @@
           <w:i/>
           <w:iCs/>
         </w:rPr>
-        <w:t>“</w:t>
-      </w:r>
-      <w:r>
-        <w:rPr>
-          <w:i/>
-          <w:iCs/>
-        </w:rPr>
-        <w:t xml:space="preserve">O tipo do activo de topo da hierarquia tem de ser igual ao(s) tipo(s) do(s) activo(s) </w:t>
+        <w:t xml:space="preserve">“O tipo do activo de topo da hierarquia tem de ser igual ao(s) tipo(s) do(s) activo(s) </w:t>
       </w:r>
       <w:r>
         <w:rPr>
@@ -2778,6 +2843,7 @@
           <w:id w:val="1540393384"/>
           <w:citation/>
         </w:sdtPr>
+        <w:sdtEndPr/>
         <w:sdtContent>
           <w:r>
             <w:rPr>
@@ -2829,10 +2895,7 @@
         <w:t xml:space="preserve">, a restrição do tipo será uma restrição de </w:t>
       </w:r>
       <w:r>
-        <w:t>integridade</w:t>
-      </w:r>
-      <w:r>
-        <w:t xml:space="preserve"> </w:t>
+        <w:t xml:space="preserve">integridade </w:t>
       </w:r>
       <w:r>
         <w:t>desta relação.</w:t>
@@ -2856,49 +2919,35 @@
           <w:i/>
           <w:iCs/>
         </w:rPr>
-        <w:t>“</w:t>
+        <w:t>“manter o registo hist</w:t>
       </w:r>
       <w:r>
         <w:rPr>
           <w:i/>
           <w:iCs/>
         </w:rPr>
-        <w:t>manter o registo hist</w:t>
+        <w:t>ó</w:t>
       </w:r>
       <w:r>
         <w:rPr>
           <w:i/>
           <w:iCs/>
         </w:rPr>
-        <w:t>ó</w:t>
+        <w:t>rico do valor comercial do activo, em euros, registando-se a data (no formato dd-mm-aaaa) em que a altera</w:t>
       </w:r>
       <w:r>
         <w:rPr>
           <w:i/>
           <w:iCs/>
         </w:rPr>
-        <w:t>rico do valor comercial do activo, em euros, registando-se a data (no formato dd-mm-aaaa) em que a altera</w:t>
+        <w:t>çã</w:t>
       </w:r>
       <w:r>
         <w:rPr>
           <w:i/>
           <w:iCs/>
         </w:rPr>
-        <w:t>çã</w:t>
-      </w:r>
-      <w:r>
-        <w:rPr>
-          <w:i/>
-          <w:iCs/>
-        </w:rPr>
-        <w:t>o ocorreu.</w:t>
-      </w:r>
-      <w:r>
-        <w:rPr>
-          <w:i/>
-          <w:iCs/>
-        </w:rPr>
-        <w:t>”</w:t>
+        <w:t>o ocorreu.”</w:t>
       </w:r>
       <w:r>
         <w:rPr>
@@ -2916,6 +2965,7 @@
           <w:id w:val="-1821340425"/>
           <w:citation/>
         </w:sdtPr>
+        <w:sdtEndPr/>
         <w:sdtContent>
           <w:r>
             <w:rPr>
@@ -2978,12 +3028,15 @@
     </w:p>
     <w:p>
       <w:pPr>
-        <w:pStyle w:val="Heading2"/>
+        <w:pStyle w:val="Ttulo2"/>
       </w:pPr>
       <w:bookmarkStart w:id="10" w:name="_Toc89466628"/>
       <w:r>
         <w:lastRenderedPageBreak/>
         <w:t>Interve</w:t>
+      </w:r>
+      <w:r>
+        <w:t>n</w:t>
       </w:r>
       <w:r>
         <w:t>ções</w:t>
@@ -3057,7 +3110,7 @@
     </w:p>
     <w:p>
       <w:pPr>
-        <w:pStyle w:val="Caption"/>
+        <w:pStyle w:val="Legenda"/>
       </w:pPr>
       <w:bookmarkStart w:id="11" w:name="_Toc89466634"/>
       <w:r>
@@ -3079,13 +3132,11 @@
         <w:fldChar w:fldCharType="end"/>
       </w:r>
       <w:r>
-        <w:t xml:space="preserve"> - </w:t>
-      </w:r>
-      <w:r>
-        <w:t>Diagrama Parte Intervenções</w:t>
+        <w:t xml:space="preserve"> - Diagrama Parte Intervenções</w:t>
       </w:r>
       <w:bookmarkEnd w:id="11"/>
     </w:p>
+    <w:p/>
     <w:p>
       <w:pPr>
         <w:spacing w:after="200"/>
@@ -3102,56 +3153,7 @@
           <w:i/>
           <w:iCs/>
         </w:rPr>
-        <w:t>“</w:t>
-      </w:r>
-      <w:r>
-        <w:rPr>
-          <w:i/>
-          <w:iCs/>
-        </w:rPr>
-        <w:t>um n</w:t>
-      </w:r>
-      <w:r>
-        <w:rPr>
-          <w:i/>
-          <w:iCs/>
-        </w:rPr>
-        <w:t>ú</w:t>
-      </w:r>
-      <w:r>
-        <w:rPr>
-          <w:i/>
-          <w:iCs/>
-        </w:rPr>
-        <w:t>mero</w:t>
-      </w:r>
-      <w:r>
-        <w:rPr>
-          <w:i/>
-          <w:iCs/>
-        </w:rPr>
-        <w:t xml:space="preserve"> ú</w:t>
-      </w:r>
-      <w:r>
-        <w:rPr>
-          <w:i/>
-          <w:iCs/>
-        </w:rPr>
-        <w:t>nico, uma descri</w:t>
-      </w:r>
-      <w:r>
-        <w:rPr>
-          <w:i/>
-          <w:iCs/>
-        </w:rPr>
-        <w:t>çã</w:t>
-      </w:r>
-      <w:r>
-        <w:rPr>
-          <w:i/>
-          <w:iCs/>
-        </w:rPr>
-        <w:t>o, um estado, o valor monet</w:t>
+        <w:t>“um número único, uma descrição, um estado, o valor monet</w:t>
       </w:r>
       <w:r>
         <w:rPr>
@@ -3204,6 +3206,7 @@
           <w:id w:val="-1711334498"/>
           <w:citation/>
         </w:sdtPr>
+        <w:sdtEndPr/>
         <w:sdtContent>
           <w:r>
             <w:rPr>
@@ -3263,16 +3266,7 @@
         <w:t xml:space="preserve"> </w:t>
       </w:r>
       <w:r>
-        <w:t>são</w:t>
-      </w:r>
-      <w:r>
-        <w:t xml:space="preserve"> atributos da entidade </w:t>
-      </w:r>
-      <w:r>
-        <w:t>Intervencoes</w:t>
-      </w:r>
-      <w:r>
-        <w:t>.</w:t>
+        <w:t>são atributos da entidade Intervencoes.</w:t>
       </w:r>
       <w:r>
         <w:t xml:space="preserve"> </w:t>
@@ -3290,7 +3284,13 @@
         <w:t>intervenção</w:t>
       </w:r>
       <w:r>
-        <w:t xml:space="preserve"> pode ser periódica e não periodica, representamos isto </w:t>
+        <w:t xml:space="preserve"> pode ser periódica e não peri</w:t>
+      </w:r>
+      <w:r>
+        <w:t>ó</w:t>
+      </w:r>
+      <w:r>
+        <w:t xml:space="preserve">dica, representamos isto </w:t>
       </w:r>
       <w:r>
         <w:t>n</w:t>
@@ -3308,10 +3308,34 @@
         <w:jc w:val="left"/>
       </w:pPr>
       <w:r>
-        <w:t xml:space="preserve">A uma intervenção tambem esta associado uma competência necessária para realização da intervenção que é </w:t>
-      </w:r>
-      <w:r>
-        <w:t>realizado com a relação N-1 com Competencias.</w:t>
+        <w:t>A uma intervenção tamb</w:t>
+      </w:r>
+      <w:r>
+        <w:t>é</w:t>
+      </w:r>
+      <w:r>
+        <w:t>m est</w:t>
+      </w:r>
+      <w:r>
+        <w:t>á</w:t>
+      </w:r>
+      <w:r>
+        <w:t xml:space="preserve"> associado uma competência necessária para realização da </w:t>
+      </w:r>
+      <w:r>
+        <w:t>mesma</w:t>
+      </w:r>
+      <w:r>
+        <w:t xml:space="preserve"> que é </w:t>
+      </w:r>
+      <w:r>
+        <w:t>realizado com a relação N-1 com Compet</w:t>
+      </w:r>
+      <w:r>
+        <w:t>e</w:t>
+      </w:r>
+      <w:r>
+        <w:t>ncias.</w:t>
       </w:r>
     </w:p>
     <w:p>
@@ -3343,10 +3367,11 @@
     </w:p>
     <w:p>
       <w:pPr>
-        <w:pStyle w:val="Heading2"/>
+        <w:pStyle w:val="Ttulo2"/>
       </w:pPr>
       <w:bookmarkStart w:id="12" w:name="_Toc89466629"/>
       <w:r>
+        <w:lastRenderedPageBreak/>
         <w:t>Equipa</w:t>
       </w:r>
       <w:bookmarkEnd w:id="12"/>
@@ -3418,7 +3443,7 @@
     </w:p>
     <w:p>
       <w:pPr>
-        <w:pStyle w:val="Caption"/>
+        <w:pStyle w:val="Legenda"/>
       </w:pPr>
       <w:bookmarkStart w:id="13" w:name="_Toc89466635"/>
       <w:r>
@@ -3463,63 +3488,49 @@
           <w:i/>
           <w:iCs/>
         </w:rPr>
-        <w:t>“</w:t>
+        <w:t>“a por um c</w:t>
       </w:r>
       <w:r>
         <w:rPr>
           <w:i/>
           <w:iCs/>
         </w:rPr>
-        <w:t>a por um c</w:t>
+        <w:t>ó</w:t>
       </w:r>
       <w:r>
         <w:rPr>
           <w:i/>
           <w:iCs/>
         </w:rPr>
-        <w:t>ó</w:t>
+        <w:t>digo de equipa, uma localiza</w:t>
       </w:r>
       <w:r>
         <w:rPr>
           <w:i/>
           <w:iCs/>
         </w:rPr>
-        <w:t>digo de equipa, uma localiza</w:t>
+        <w:t>çã</w:t>
       </w:r>
       <w:r>
         <w:rPr>
           <w:i/>
           <w:iCs/>
         </w:rPr>
-        <w:t>çã</w:t>
+        <w:t>o, e um n</w:t>
       </w:r>
       <w:r>
         <w:rPr>
           <w:i/>
           <w:iCs/>
         </w:rPr>
-        <w:t>o, e um n</w:t>
+        <w:t>ú</w:t>
       </w:r>
       <w:r>
         <w:rPr>
           <w:i/>
           <w:iCs/>
         </w:rPr>
-        <w:t>ú</w:t>
-      </w:r>
-      <w:r>
-        <w:rPr>
-          <w:i/>
-          <w:iCs/>
-        </w:rPr>
-        <w:t>mero de elementos que a constitui.</w:t>
-      </w:r>
-      <w:r>
-        <w:rPr>
-          <w:i/>
-          <w:iCs/>
-        </w:rPr>
-        <w:t>”</w:t>
+        <w:t>mero de elementos que a constitui.”</w:t>
       </w:r>
       <w:r>
         <w:rPr>
@@ -3537,6 +3548,7 @@
           <w:id w:val="-138342317"/>
           <w:citation/>
         </w:sdtPr>
+        <w:sdtEndPr/>
         <w:sdtContent>
           <w:r>
             <w:rPr>
@@ -3604,7 +3616,7 @@
       </w:r>
       <w:r>
         <w:rPr>
-          <w:rStyle w:val="FootnoteReference"/>
+          <w:rStyle w:val="Refdenotaderodap"/>
         </w:rPr>
         <w:footnoteReference w:id="1"/>
       </w:r>
@@ -3619,91 +3631,7 @@
           <w:i/>
           <w:iCs/>
         </w:rPr>
-        <w:t>“</w:t>
-      </w:r>
-      <w:r>
-        <w:rPr>
-          <w:i/>
-          <w:iCs/>
-        </w:rPr>
-        <w:t>a equipe pode mudar ao longo da resolu</w:t>
-      </w:r>
-      <w:r>
-        <w:rPr>
-          <w:i/>
-          <w:iCs/>
-        </w:rPr>
-        <w:t>çã</w:t>
-      </w:r>
-      <w:r>
-        <w:rPr>
-          <w:i/>
-          <w:iCs/>
-        </w:rPr>
-        <w:t xml:space="preserve">o da intervenção, devendo ficar registadas todas as equipas envolvidas, garantindo que </w:t>
-      </w:r>
-      <w:r>
-        <w:rPr>
-          <w:i/>
-          <w:iCs/>
-        </w:rPr>
-        <w:t>é</w:t>
-      </w:r>
-      <w:r>
-        <w:rPr>
-          <w:i/>
-          <w:iCs/>
-        </w:rPr>
-        <w:t xml:space="preserve"> poss</w:t>
-      </w:r>
-      <w:r>
-        <w:rPr>
-          <w:i/>
-          <w:iCs/>
-        </w:rPr>
-        <w:t>í</w:t>
-      </w:r>
-      <w:r>
-        <w:rPr>
-          <w:i/>
-          <w:iCs/>
-        </w:rPr>
-        <w:t>vel orden</w:t>
-      </w:r>
-      <w:r>
-        <w:rPr>
-          <w:i/>
-          <w:iCs/>
-        </w:rPr>
-        <w:t>á</w:t>
-      </w:r>
-      <w:r>
-        <w:rPr>
-          <w:i/>
-          <w:iCs/>
-        </w:rPr>
-        <w:t>-las de forma cronol</w:t>
-      </w:r>
-      <w:r>
-        <w:rPr>
-          <w:i/>
-          <w:iCs/>
-        </w:rPr>
-        <w:t>ó</w:t>
-      </w:r>
-      <w:r>
-        <w:rPr>
-          <w:i/>
-          <w:iCs/>
-        </w:rPr>
-        <w:t>gica</w:t>
-      </w:r>
-      <w:r>
-        <w:rPr>
-          <w:i/>
-          <w:iCs/>
-        </w:rPr>
-        <w:t>”</w:t>
+        <w:t>“a equipe pode mudar ao longo da resolução da intervenção, devendo ficar registadas todas as equipas envolvidas, garantindo que é possível ordená-las de forma cronológica”</w:t>
       </w:r>
       <w:r>
         <w:rPr>
@@ -3721,6 +3649,7 @@
           <w:id w:val="-1363818941"/>
           <w:citation/>
         </w:sdtPr>
+        <w:sdtEndPr/>
         <w:sdtContent>
           <w:r>
             <w:rPr>
@@ -3789,10 +3718,11 @@
     </w:p>
     <w:p>
       <w:pPr>
-        <w:pStyle w:val="Heading2"/>
+        <w:pStyle w:val="Ttulo2"/>
       </w:pPr>
       <w:bookmarkStart w:id="14" w:name="_Toc89466630"/>
       <w:r>
+        <w:lastRenderedPageBreak/>
         <w:t>Funcionários</w:t>
       </w:r>
       <w:bookmarkEnd w:id="14"/>
@@ -3859,7 +3789,7 @@
     </w:p>
     <w:p>
       <w:pPr>
-        <w:pStyle w:val="Caption"/>
+        <w:pStyle w:val="Legenda"/>
       </w:pPr>
       <w:bookmarkStart w:id="15" w:name="_Toc89466636"/>
       <w:r>
@@ -3911,105 +3841,91 @@
           <w:i/>
           <w:iCs/>
         </w:rPr>
-        <w:t>“</w:t>
+        <w:t>“pelo seu nome completo, a data de nascimento, endere</w:t>
       </w:r>
       <w:r>
         <w:rPr>
           <w:i/>
           <w:iCs/>
         </w:rPr>
-        <w:t>pelo seu nome completo, a data de nascimento, endere</w:t>
+        <w:t>ç</w:t>
       </w:r>
       <w:r>
         <w:rPr>
           <w:i/>
           <w:iCs/>
         </w:rPr>
-        <w:t>ç</w:t>
+        <w:t>o (inclui morada, c</w:t>
       </w:r>
       <w:r>
         <w:rPr>
           <w:i/>
           <w:iCs/>
         </w:rPr>
-        <w:t>o (inclui morada, c</w:t>
+        <w:t>ó</w:t>
       </w:r>
       <w:r>
         <w:rPr>
           <w:i/>
           <w:iCs/>
         </w:rPr>
-        <w:t>ó</w:t>
+        <w:t>digo postal e localidade), profiss</w:t>
       </w:r>
       <w:r>
         <w:rPr>
           <w:i/>
           <w:iCs/>
         </w:rPr>
-        <w:t>digo postal e localidade), profiss</w:t>
+        <w:t>ã</w:t>
       </w:r>
       <w:r>
         <w:rPr>
           <w:i/>
           <w:iCs/>
         </w:rPr>
-        <w:t>ã</w:t>
+        <w:t>o, telefone (fixo e/ou m</w:t>
       </w:r>
       <w:r>
         <w:rPr>
           <w:i/>
           <w:iCs/>
         </w:rPr>
-        <w:t>o, telefone (fixo e/ou m</w:t>
+        <w:t>ó</w:t>
       </w:r>
       <w:r>
         <w:rPr>
           <w:i/>
           <w:iCs/>
         </w:rPr>
-        <w:t>ó</w:t>
+        <w:t>vel), e-mail e o n</w:t>
       </w:r>
       <w:r>
         <w:rPr>
           <w:i/>
           <w:iCs/>
         </w:rPr>
-        <w:t>vel), e-mail e o n</w:t>
+        <w:t>ú</w:t>
       </w:r>
       <w:r>
         <w:rPr>
           <w:i/>
           <w:iCs/>
         </w:rPr>
-        <w:t>ú</w:t>
+        <w:t>mero de identifica</w:t>
       </w:r>
       <w:r>
         <w:rPr>
           <w:i/>
           <w:iCs/>
         </w:rPr>
-        <w:t>mero de identifica</w:t>
+        <w:t>çã</w:t>
       </w:r>
       <w:r>
         <w:rPr>
           <w:i/>
           <w:iCs/>
         </w:rPr>
-        <w:t>çã</w:t>
-      </w:r>
-      <w:r>
-        <w:rPr>
-          <w:i/>
-          <w:iCs/>
-        </w:rPr>
-        <w:t>o (CC e/ou NIF).</w:t>
-      </w:r>
-      <w:r>
-        <w:rPr>
-          <w:i/>
-          <w:iCs/>
-        </w:rPr>
-        <w:t>”</w:t>
+        <w:t>o (CC e/ou NIF).”</w:t>
       </w:r>
       <w:r>
         <w:rPr>
@@ -4027,6 +3943,7 @@
           <w:id w:val="515124680"/>
           <w:citation/>
         </w:sdtPr>
+        <w:sdtEndPr/>
         <w:sdtContent>
           <w:r>
             <w:rPr>
@@ -4105,6 +4022,9 @@
         <w:t xml:space="preserve">VARCHAR </w:t>
       </w:r>
       <w:r>
+        <w:t>n</w:t>
+      </w:r>
+      <w:r>
         <w:t xml:space="preserve">a </w:t>
       </w:r>
       <w:r>
@@ -4123,7 +4043,49 @@
         <w:t xml:space="preserve">Foi também adicionado um atributo ID com o objetivo de normalizar </w:t>
       </w:r>
       <w:r>
-        <w:t>todas entidades a terem um ID apesar de que para funcionario tinhamos atributos que poderiam ser usados como chave primária ex.: CC</w:t>
+        <w:t xml:space="preserve">todas </w:t>
+      </w:r>
+      <w:r>
+        <w:t xml:space="preserve">as </w:t>
+      </w:r>
+      <w:r>
+        <w:t xml:space="preserve">entidades </w:t>
+      </w:r>
+      <w:r>
+        <w:t>que tenham</w:t>
+      </w:r>
+      <w:r>
+        <w:t xml:space="preserve"> um ID</w:t>
+      </w:r>
+      <w:r>
+        <w:t>,</w:t>
+      </w:r>
+      <w:r>
+        <w:t xml:space="preserve"> apesar de que</w:t>
+      </w:r>
+      <w:r>
+        <w:t>,</w:t>
+      </w:r>
+      <w:r>
+        <w:t xml:space="preserve"> para </w:t>
+      </w:r>
+      <w:r>
+        <w:t>F</w:t>
+      </w:r>
+      <w:r>
+        <w:t>uncion</w:t>
+      </w:r>
+      <w:r>
+        <w:t>a</w:t>
+      </w:r>
+      <w:r>
+        <w:t>rio</w:t>
+      </w:r>
+      <w:r>
+        <w:t>s</w:t>
+      </w:r>
+      <w:r>
+        <w:t xml:space="preserve"> tinhamos atributos que poderiam ser usados como chave primária ex.: CC</w:t>
       </w:r>
       <w:r>
         <w:t xml:space="preserve"> ou NIF.</w:t>
@@ -4135,10 +4097,25 @@
         <w:jc w:val="left"/>
       </w:pPr>
       <w:r>
-        <w:t>Um funcionário pode tanto gerir um activo ou fazer parte de uma equipa</w:t>
-      </w:r>
-      <w:r>
-        <w:t xml:space="preserve"> o que se traduz nas relações na figura 5 com Equipas e Activos. </w:t>
+        <w:t>Um funcionário pode tanto gerir um activo</w:t>
+      </w:r>
+      <w:r>
+        <w:t>,</w:t>
+      </w:r>
+      <w:r>
+        <w:t xml:space="preserve"> ou fazer parte de uma equipa</w:t>
+      </w:r>
+      <w:r>
+        <w:t>,</w:t>
+      </w:r>
+      <w:r>
+        <w:t xml:space="preserve"> o que se traduz nas relações </w:t>
+      </w:r>
+      <w:r>
+        <w:t>representadas na</w:t>
+      </w:r>
+      <w:r>
+        <w:t xml:space="preserve"> figura 5 com Equipas e Activos. </w:t>
       </w:r>
     </w:p>
     <w:p>
@@ -4162,13 +4139,22 @@
         <w:t>ncia para a</w:t>
       </w:r>
       <w:r>
-        <w:t xml:space="preserve"> resolução da intervenção estar presente na equipa é necessário que o membro da equipa tenha um ou mais competências, com o objetivo de simplificar</w:t>
-      </w:r>
-      <w:r>
-        <w:t xml:space="preserve"> </w:t>
-      </w:r>
-      <w:r>
-        <w:t>o desenho da solução</w:t>
+        <w:t xml:space="preserve"> resolução da intervenção estar presente na equipa</w:t>
+      </w:r>
+      <w:r>
+        <w:t>,</w:t>
+      </w:r>
+      <w:r>
+        <w:t xml:space="preserve"> é necessário que o membro da equipa tenha um</w:t>
+      </w:r>
+      <w:r>
+        <w:t>a</w:t>
+      </w:r>
+      <w:r>
+        <w:t xml:space="preserve"> ou mais competências, com o objetivo de simplificar</w:t>
+      </w:r>
+      <w:r>
+        <w:t xml:space="preserve"> o desenho da solução</w:t>
       </w:r>
       <w:r>
         <w:t xml:space="preserve"> e </w:t>
@@ -4177,7 +4163,13 @@
         <w:t>ser mais intuitivo</w:t>
       </w:r>
       <w:r>
-        <w:t xml:space="preserve"> estas competências foram associadas a Funcionario mesmo que apenas sejam usadas para associação de equipas a intervenções.</w:t>
+        <w:t xml:space="preserve"> estas competências foram associadas a Funcionario</w:t>
+      </w:r>
+      <w:r>
+        <w:t>s</w:t>
+      </w:r>
+      <w:r>
+        <w:t xml:space="preserve"> mesmo que apenas sejam usadas para associação de equipas a intervenções.</w:t>
       </w:r>
       <w:r>
         <w:br w:type="page"/>
@@ -4185,7 +4177,7 @@
     </w:p>
     <w:p>
       <w:pPr>
-        <w:pStyle w:val="Heading1"/>
+        <w:pStyle w:val="Ttulo1"/>
         <w:numPr>
           <w:ilvl w:val="0"/>
           <w:numId w:val="0"/>
@@ -4207,26 +4199,25 @@
     <w:bookmarkStart w:id="16" w:name="_Toc89466631" w:displacedByCustomXml="next"/>
     <w:sdt>
       <w:sdtPr>
+        <w:rPr>
+          <w:rFonts w:asciiTheme="minorHAnsi" w:eastAsiaTheme="minorEastAsia" w:hAnsiTheme="minorHAnsi" w:cstheme="minorBidi"/>
+          <w:b w:val="0"/>
+          <w:bCs w:val="0"/>
+          <w:color w:val="auto"/>
+          <w:sz w:val="24"/>
+          <w:szCs w:val="24"/>
+        </w:rPr>
         <w:id w:val="934174819"/>
         <w:docPartObj>
           <w:docPartGallery w:val="Bibliographies"/>
           <w:docPartUnique/>
         </w:docPartObj>
       </w:sdtPr>
-      <w:sdtEndPr>
-        <w:rPr>
-          <w:rFonts w:asciiTheme="minorHAnsi" w:eastAsiaTheme="minorEastAsia" w:hAnsiTheme="minorHAnsi" w:cstheme="minorBidi"/>
-          <w:b w:val="0"/>
-          <w:bCs w:val="0"/>
-          <w:color w:val="auto"/>
-          <w:sz w:val="24"/>
-          <w:szCs w:val="24"/>
-        </w:rPr>
-      </w:sdtEndPr>
+      <w:sdtEndPr/>
       <w:sdtContent>
         <w:p>
           <w:pPr>
-            <w:pStyle w:val="Heading1"/>
+            <w:pStyle w:val="Ttulo1"/>
           </w:pPr>
           <w:r>
             <w:t>References</w:t>
@@ -4238,6 +4229,7 @@
             <w:id w:val="-573587230"/>
             <w:bibliography/>
           </w:sdtPr>
+          <w:sdtEndPr/>
           <w:sdtContent>
             <w:p>
               <w:pPr>
@@ -4290,7 +4282,7 @@
                   </w:tcPr>
                   <w:p>
                     <w:pPr>
-                      <w:pStyle w:val="Bibliography"/>
+                      <w:pStyle w:val="Bibliografia"/>
                     </w:pPr>
                     <w:r>
                       <w:t xml:space="preserve">[1] </w:t>
@@ -4304,7 +4296,7 @@
                   </w:tcPr>
                   <w:p>
                     <w:pPr>
-                      <w:pStyle w:val="Bibliography"/>
+                      <w:pStyle w:val="Bibliografia"/>
                       <w:rPr>
                         <w:lang w:val="en-GB"/>
                       </w:rPr>
@@ -4382,7 +4374,7 @@
 </file>
 
 <file path=word/endnotes.xml><?xml version="1.0" encoding="utf-8"?>
-<w:endnotes xmlns:wpc="http://schemas.microsoft.com/office/word/2010/wordprocessingCanvas" xmlns:cx="http://schemas.microsoft.com/office/drawing/2014/chartex" xmlns:cx1="http://schemas.microsoft.com/office/drawing/2015/9/8/chartex" xmlns:cx2="http://schemas.microsoft.com/office/drawing/2015/10/21/chartex" xmlns:cx3="http://schemas.microsoft.com/office/drawing/2016/5/9/chartex" xmlns:cx4="http://schemas.microsoft.com/office/drawing/2016/5/10/chartex" xmlns:cx5="http://schemas.microsoft.com/office/drawing/2016/5/11/chartex" xmlns:cx6="http://schemas.microsoft.com/office/drawing/2016/5/12/chartex" xmlns:cx7="http://schemas.microsoft.com/office/drawing/2016/5/13/chartex" xmlns:cx8="http://schemas.microsoft.com/office/drawing/2016/5/14/chartex" xmlns:mc="http://schemas.openxmlformats.org/markup-compatibility/2006" xmlns:aink="http://schemas.microsoft.com/office/drawing/2016/ink" xmlns:am3d="http://schemas.microsoft.com/office/drawing/2017/model3d" xmlns:o="urn:schemas-microsoft-com:office:office" xmlns:r="http://schemas.openxmlformats.org/officeDocument/2006/relationships" xmlns:m="http://schemas.openxmlformats.org/officeDocument/2006/math" xmlns:v="urn:schemas-microsoft-com:vml" xmlns:wp14="http://schemas.microsoft.com/office/word/2010/wordprocessingDrawing" xmlns:wp="http://schemas.openxmlformats.org/drawingml/2006/wordprocessingDrawing" xmlns:w10="urn:schemas-microsoft-com:office:word" xmlns:w="http://schemas.openxmlformats.org/wordprocessingml/2006/main" xmlns:w14="http://schemas.microsoft.com/office/word/2010/wordml" xmlns:w15="http://schemas.microsoft.com/office/word/2012/wordml" xmlns:w16cex="http://schemas.microsoft.com/office/word/2018/wordml/cex" xmlns:w16cid="http://schemas.microsoft.com/office/word/2016/wordml/cid" xmlns:w16="http://schemas.microsoft.com/office/word/2018/wordml" xmlns:w16se="http://schemas.microsoft.com/office/word/2015/wordml/symex" xmlns:wpg="http://schemas.microsoft.com/office/word/2010/wordprocessingGroup" xmlns:wpi="http://schemas.microsoft.com/office/word/2010/wordprocessingInk" xmlns:wne="http://schemas.microsoft.com/office/word/2006/wordml" xmlns:wps="http://schemas.microsoft.com/office/word/2010/wordprocessingShape" mc:Ignorable="w14 w15 w16se w16cid w16 w16cex wp14">
+<w:endnotes xmlns:wpc="http://schemas.microsoft.com/office/word/2010/wordprocessingCanvas" xmlns:cx="http://schemas.microsoft.com/office/drawing/2014/chartex" xmlns:cx1="http://schemas.microsoft.com/office/drawing/2015/9/8/chartex" xmlns:cx2="http://schemas.microsoft.com/office/drawing/2015/10/21/chartex" xmlns:cx3="http://schemas.microsoft.com/office/drawing/2016/5/9/chartex" xmlns:cx4="http://schemas.microsoft.com/office/drawing/2016/5/10/chartex" xmlns:cx5="http://schemas.microsoft.com/office/drawing/2016/5/11/chartex" xmlns:cx6="http://schemas.microsoft.com/office/drawing/2016/5/12/chartex" xmlns:cx7="http://schemas.microsoft.com/office/drawing/2016/5/13/chartex" xmlns:cx8="http://schemas.microsoft.com/office/drawing/2016/5/14/chartex" xmlns:mc="http://schemas.openxmlformats.org/markup-compatibility/2006" xmlns:aink="http://schemas.microsoft.com/office/drawing/2016/ink" xmlns:am3d="http://schemas.microsoft.com/office/drawing/2017/model3d" xmlns:o="urn:schemas-microsoft-com:office:office" xmlns:r="http://schemas.openxmlformats.org/officeDocument/2006/relationships" xmlns:m="http://schemas.openxmlformats.org/officeDocument/2006/math" xmlns:v="urn:schemas-microsoft-com:vml" xmlns:wp14="http://schemas.microsoft.com/office/word/2010/wordprocessingDrawing" xmlns:wp="http://schemas.openxmlformats.org/drawingml/2006/wordprocessingDrawing" xmlns:w10="urn:schemas-microsoft-com:office:word" xmlns:w="http://schemas.openxmlformats.org/wordprocessingml/2006/main" xmlns:w14="http://schemas.microsoft.com/office/word/2010/wordml" xmlns:w15="http://schemas.microsoft.com/office/word/2012/wordml" xmlns:w16cex="http://schemas.microsoft.com/office/word/2018/wordml/cex" xmlns:w16cid="http://schemas.microsoft.com/office/word/2016/wordml/cid" xmlns:w16="http://schemas.microsoft.com/office/word/2018/wordml" xmlns:w16sdtdh="http://schemas.microsoft.com/office/word/2020/wordml/sdtdatahash" xmlns:w16se="http://schemas.microsoft.com/office/word/2015/wordml/symex" xmlns:wpg="http://schemas.microsoft.com/office/word/2010/wordprocessingGroup" xmlns:wpi="http://schemas.microsoft.com/office/word/2010/wordprocessingInk" xmlns:wne="http://schemas.microsoft.com/office/word/2006/wordml" xmlns:wps="http://schemas.microsoft.com/office/word/2010/wordprocessingShape" mc:Ignorable="w14 w15 w16se w16cid w16 w16cex w16sdtdh wp14">
   <w:endnote w:type="separator" w:id="-1">
     <w:p>
       <w:pPr>
@@ -4407,37 +4399,37 @@
 </file>
 
 <file path=word/footer1.xml><?xml version="1.0" encoding="utf-8"?>
-<w:ftr xmlns:wpc="http://schemas.microsoft.com/office/word/2010/wordprocessingCanvas" xmlns:cx="http://schemas.microsoft.com/office/drawing/2014/chartex" xmlns:cx1="http://schemas.microsoft.com/office/drawing/2015/9/8/chartex" xmlns:cx2="http://schemas.microsoft.com/office/drawing/2015/10/21/chartex" xmlns:cx3="http://schemas.microsoft.com/office/drawing/2016/5/9/chartex" xmlns:cx4="http://schemas.microsoft.com/office/drawing/2016/5/10/chartex" xmlns:cx5="http://schemas.microsoft.com/office/drawing/2016/5/11/chartex" xmlns:cx6="http://schemas.microsoft.com/office/drawing/2016/5/12/chartex" xmlns:cx7="http://schemas.microsoft.com/office/drawing/2016/5/13/chartex" xmlns:cx8="http://schemas.microsoft.com/office/drawing/2016/5/14/chartex" xmlns:mc="http://schemas.openxmlformats.org/markup-compatibility/2006" xmlns:aink="http://schemas.microsoft.com/office/drawing/2016/ink" xmlns:am3d="http://schemas.microsoft.com/office/drawing/2017/model3d" xmlns:o="urn:schemas-microsoft-com:office:office" xmlns:r="http://schemas.openxmlformats.org/officeDocument/2006/relationships" xmlns:m="http://schemas.openxmlformats.org/officeDocument/2006/math" xmlns:v="urn:schemas-microsoft-com:vml" xmlns:wp14="http://schemas.microsoft.com/office/word/2010/wordprocessingDrawing" xmlns:wp="http://schemas.openxmlformats.org/drawingml/2006/wordprocessingDrawing" xmlns:w10="urn:schemas-microsoft-com:office:word" xmlns:w="http://schemas.openxmlformats.org/wordprocessingml/2006/main" xmlns:w14="http://schemas.microsoft.com/office/word/2010/wordml" xmlns:w15="http://schemas.microsoft.com/office/word/2012/wordml" xmlns:w16cex="http://schemas.microsoft.com/office/word/2018/wordml/cex" xmlns:w16cid="http://schemas.microsoft.com/office/word/2016/wordml/cid" xmlns:w16="http://schemas.microsoft.com/office/word/2018/wordml" xmlns:w16se="http://schemas.microsoft.com/office/word/2015/wordml/symex" xmlns:wpg="http://schemas.microsoft.com/office/word/2010/wordprocessingGroup" xmlns:wpi="http://schemas.microsoft.com/office/word/2010/wordprocessingInk" xmlns:wne="http://schemas.microsoft.com/office/word/2006/wordml" xmlns:wps="http://schemas.microsoft.com/office/word/2010/wordprocessingShape" mc:Ignorable="w14 w15 w16se w16cid w16 w16cex wp14">
+<w:ftr xmlns:wpc="http://schemas.microsoft.com/office/word/2010/wordprocessingCanvas" xmlns:cx="http://schemas.microsoft.com/office/drawing/2014/chartex" xmlns:cx1="http://schemas.microsoft.com/office/drawing/2015/9/8/chartex" xmlns:cx2="http://schemas.microsoft.com/office/drawing/2015/10/21/chartex" xmlns:cx3="http://schemas.microsoft.com/office/drawing/2016/5/9/chartex" xmlns:cx4="http://schemas.microsoft.com/office/drawing/2016/5/10/chartex" xmlns:cx5="http://schemas.microsoft.com/office/drawing/2016/5/11/chartex" xmlns:cx6="http://schemas.microsoft.com/office/drawing/2016/5/12/chartex" xmlns:cx7="http://schemas.microsoft.com/office/drawing/2016/5/13/chartex" xmlns:cx8="http://schemas.microsoft.com/office/drawing/2016/5/14/chartex" xmlns:mc="http://schemas.openxmlformats.org/markup-compatibility/2006" xmlns:aink="http://schemas.microsoft.com/office/drawing/2016/ink" xmlns:am3d="http://schemas.microsoft.com/office/drawing/2017/model3d" xmlns:o="urn:schemas-microsoft-com:office:office" xmlns:r="http://schemas.openxmlformats.org/officeDocument/2006/relationships" xmlns:m="http://schemas.openxmlformats.org/officeDocument/2006/math" xmlns:v="urn:schemas-microsoft-com:vml" xmlns:wp14="http://schemas.microsoft.com/office/word/2010/wordprocessingDrawing" xmlns:wp="http://schemas.openxmlformats.org/drawingml/2006/wordprocessingDrawing" xmlns:w10="urn:schemas-microsoft-com:office:word" xmlns:w="http://schemas.openxmlformats.org/wordprocessingml/2006/main" xmlns:w14="http://schemas.microsoft.com/office/word/2010/wordml" xmlns:w15="http://schemas.microsoft.com/office/word/2012/wordml" xmlns:w16cex="http://schemas.microsoft.com/office/word/2018/wordml/cex" xmlns:w16cid="http://schemas.microsoft.com/office/word/2016/wordml/cid" xmlns:w16="http://schemas.microsoft.com/office/word/2018/wordml" xmlns:w16sdtdh="http://schemas.microsoft.com/office/word/2020/wordml/sdtdatahash" xmlns:w16se="http://schemas.microsoft.com/office/word/2015/wordml/symex" xmlns:wpg="http://schemas.microsoft.com/office/word/2010/wordprocessingGroup" xmlns:wpi="http://schemas.microsoft.com/office/word/2010/wordprocessingInk" xmlns:wne="http://schemas.microsoft.com/office/word/2006/wordml" xmlns:wps="http://schemas.microsoft.com/office/word/2010/wordprocessingShape" mc:Ignorable="w14 w15 w16se w16cid w16 w16cex w16sdtdh wp14">
   <w:p>
     <w:pPr>
-      <w:pStyle w:val="Footer"/>
+      <w:pStyle w:val="Rodap"/>
       <w:framePr w:wrap="around" w:vAnchor="text" w:hAnchor="margin" w:xAlign="right" w:y="1"/>
       <w:rPr>
-        <w:rStyle w:val="PageNumber"/>
+        <w:rStyle w:val="Nmerodepgina"/>
       </w:rPr>
     </w:pPr>
     <w:r>
       <w:rPr>
-        <w:rStyle w:val="PageNumber"/>
+        <w:rStyle w:val="Nmerodepgina"/>
       </w:rPr>
       <w:fldChar w:fldCharType="begin"/>
     </w:r>
     <w:r>
       <w:rPr>
-        <w:rStyle w:val="PageNumber"/>
+        <w:rStyle w:val="Nmerodepgina"/>
       </w:rPr>
       <w:instrText xml:space="preserve">PAGE  </w:instrText>
     </w:r>
     <w:r>
       <w:rPr>
-        <w:rStyle w:val="PageNumber"/>
+        <w:rStyle w:val="Nmerodepgina"/>
       </w:rPr>
       <w:fldChar w:fldCharType="end"/>
     </w:r>
   </w:p>
   <w:p>
     <w:pPr>
-      <w:pStyle w:val="Footer"/>
+      <w:pStyle w:val="Rodap"/>
       <w:ind w:right="360"/>
     </w:pPr>
   </w:p>
@@ -4445,10 +4437,10 @@
 </file>
 
 <file path=word/footer2.xml><?xml version="1.0" encoding="utf-8"?>
-<w:ftr xmlns:wpc="http://schemas.microsoft.com/office/word/2010/wordprocessingCanvas" xmlns:cx="http://schemas.microsoft.com/office/drawing/2014/chartex" xmlns:cx1="http://schemas.microsoft.com/office/drawing/2015/9/8/chartex" xmlns:cx2="http://schemas.microsoft.com/office/drawing/2015/10/21/chartex" xmlns:cx3="http://schemas.microsoft.com/office/drawing/2016/5/9/chartex" xmlns:cx4="http://schemas.microsoft.com/office/drawing/2016/5/10/chartex" xmlns:cx5="http://schemas.microsoft.com/office/drawing/2016/5/11/chartex" xmlns:cx6="http://schemas.microsoft.com/office/drawing/2016/5/12/chartex" xmlns:cx7="http://schemas.microsoft.com/office/drawing/2016/5/13/chartex" xmlns:cx8="http://schemas.microsoft.com/office/drawing/2016/5/14/chartex" xmlns:mc="http://schemas.openxmlformats.org/markup-compatibility/2006" xmlns:aink="http://schemas.microsoft.com/office/drawing/2016/ink" xmlns:am3d="http://schemas.microsoft.com/office/drawing/2017/model3d" xmlns:o="urn:schemas-microsoft-com:office:office" xmlns:r="http://schemas.openxmlformats.org/officeDocument/2006/relationships" xmlns:m="http://schemas.openxmlformats.org/officeDocument/2006/math" xmlns:v="urn:schemas-microsoft-com:vml" xmlns:wp14="http://schemas.microsoft.com/office/word/2010/wordprocessingDrawing" xmlns:wp="http://schemas.openxmlformats.org/drawingml/2006/wordprocessingDrawing" xmlns:w10="urn:schemas-microsoft-com:office:word" xmlns:w="http://schemas.openxmlformats.org/wordprocessingml/2006/main" xmlns:w14="http://schemas.microsoft.com/office/word/2010/wordml" xmlns:w15="http://schemas.microsoft.com/office/word/2012/wordml" xmlns:w16cex="http://schemas.microsoft.com/office/word/2018/wordml/cex" xmlns:w16cid="http://schemas.microsoft.com/office/word/2016/wordml/cid" xmlns:w16="http://schemas.microsoft.com/office/word/2018/wordml" xmlns:w16se="http://schemas.microsoft.com/office/word/2015/wordml/symex" xmlns:wpg="http://schemas.microsoft.com/office/word/2010/wordprocessingGroup" xmlns:wpi="http://schemas.microsoft.com/office/word/2010/wordprocessingInk" xmlns:wne="http://schemas.microsoft.com/office/word/2006/wordml" xmlns:wps="http://schemas.microsoft.com/office/word/2010/wordprocessingShape" mc:Ignorable="w14 w15 w16se w16cid w16 w16cex wp14">
+<w:ftr xmlns:wpc="http://schemas.microsoft.com/office/word/2010/wordprocessingCanvas" xmlns:cx="http://schemas.microsoft.com/office/drawing/2014/chartex" xmlns:cx1="http://schemas.microsoft.com/office/drawing/2015/9/8/chartex" xmlns:cx2="http://schemas.microsoft.com/office/drawing/2015/10/21/chartex" xmlns:cx3="http://schemas.microsoft.com/office/drawing/2016/5/9/chartex" xmlns:cx4="http://schemas.microsoft.com/office/drawing/2016/5/10/chartex" xmlns:cx5="http://schemas.microsoft.com/office/drawing/2016/5/11/chartex" xmlns:cx6="http://schemas.microsoft.com/office/drawing/2016/5/12/chartex" xmlns:cx7="http://schemas.microsoft.com/office/drawing/2016/5/13/chartex" xmlns:cx8="http://schemas.microsoft.com/office/drawing/2016/5/14/chartex" xmlns:mc="http://schemas.openxmlformats.org/markup-compatibility/2006" xmlns:aink="http://schemas.microsoft.com/office/drawing/2016/ink" xmlns:am3d="http://schemas.microsoft.com/office/drawing/2017/model3d" xmlns:o="urn:schemas-microsoft-com:office:office" xmlns:r="http://schemas.openxmlformats.org/officeDocument/2006/relationships" xmlns:m="http://schemas.openxmlformats.org/officeDocument/2006/math" xmlns:v="urn:schemas-microsoft-com:vml" xmlns:wp14="http://schemas.microsoft.com/office/word/2010/wordprocessingDrawing" xmlns:wp="http://schemas.openxmlformats.org/drawingml/2006/wordprocessingDrawing" xmlns:w10="urn:schemas-microsoft-com:office:word" xmlns:w="http://schemas.openxmlformats.org/wordprocessingml/2006/main" xmlns:w14="http://schemas.microsoft.com/office/word/2010/wordml" xmlns:w15="http://schemas.microsoft.com/office/word/2012/wordml" xmlns:w16cex="http://schemas.microsoft.com/office/word/2018/wordml/cex" xmlns:w16cid="http://schemas.microsoft.com/office/word/2016/wordml/cid" xmlns:w16="http://schemas.microsoft.com/office/word/2018/wordml" xmlns:w16sdtdh="http://schemas.microsoft.com/office/word/2020/wordml/sdtdatahash" xmlns:w16se="http://schemas.microsoft.com/office/word/2015/wordml/symex" xmlns:wpg="http://schemas.microsoft.com/office/word/2010/wordprocessingGroup" xmlns:wpi="http://schemas.microsoft.com/office/word/2010/wordprocessingInk" xmlns:wne="http://schemas.microsoft.com/office/word/2006/wordml" xmlns:wps="http://schemas.microsoft.com/office/word/2010/wordprocessingShape" mc:Ignorable="w14 w15 w16se w16cid w16 w16cex w16sdtdh wp14">
   <w:p>
     <w:pPr>
-      <w:pStyle w:val="Footer"/>
+      <w:pStyle w:val="Rodap"/>
       <w:jc w:val="right"/>
     </w:pPr>
   </w:p>
@@ -4456,7 +4448,7 @@
 </file>
 
 <file path=word/footer3.xml><?xml version="1.0" encoding="utf-8"?>
-<w:ftr xmlns:wpc="http://schemas.microsoft.com/office/word/2010/wordprocessingCanvas" xmlns:cx="http://schemas.microsoft.com/office/drawing/2014/chartex" xmlns:cx1="http://schemas.microsoft.com/office/drawing/2015/9/8/chartex" xmlns:cx2="http://schemas.microsoft.com/office/drawing/2015/10/21/chartex" xmlns:cx3="http://schemas.microsoft.com/office/drawing/2016/5/9/chartex" xmlns:cx4="http://schemas.microsoft.com/office/drawing/2016/5/10/chartex" xmlns:cx5="http://schemas.microsoft.com/office/drawing/2016/5/11/chartex" xmlns:cx6="http://schemas.microsoft.com/office/drawing/2016/5/12/chartex" xmlns:cx7="http://schemas.microsoft.com/office/drawing/2016/5/13/chartex" xmlns:cx8="http://schemas.microsoft.com/office/drawing/2016/5/14/chartex" xmlns:mc="http://schemas.openxmlformats.org/markup-compatibility/2006" xmlns:aink="http://schemas.microsoft.com/office/drawing/2016/ink" xmlns:am3d="http://schemas.microsoft.com/office/drawing/2017/model3d" xmlns:o="urn:schemas-microsoft-com:office:office" xmlns:r="http://schemas.openxmlformats.org/officeDocument/2006/relationships" xmlns:m="http://schemas.openxmlformats.org/officeDocument/2006/math" xmlns:v="urn:schemas-microsoft-com:vml" xmlns:wp14="http://schemas.microsoft.com/office/word/2010/wordprocessingDrawing" xmlns:wp="http://schemas.openxmlformats.org/drawingml/2006/wordprocessingDrawing" xmlns:w10="urn:schemas-microsoft-com:office:word" xmlns:w="http://schemas.openxmlformats.org/wordprocessingml/2006/main" xmlns:w14="http://schemas.microsoft.com/office/word/2010/wordml" xmlns:w15="http://schemas.microsoft.com/office/word/2012/wordml" xmlns:w16cex="http://schemas.microsoft.com/office/word/2018/wordml/cex" xmlns:w16cid="http://schemas.microsoft.com/office/word/2016/wordml/cid" xmlns:w16="http://schemas.microsoft.com/office/word/2018/wordml" xmlns:w16se="http://schemas.microsoft.com/office/word/2015/wordml/symex" xmlns:wpg="http://schemas.microsoft.com/office/word/2010/wordprocessingGroup" xmlns:wpi="http://schemas.microsoft.com/office/word/2010/wordprocessingInk" xmlns:wne="http://schemas.microsoft.com/office/word/2006/wordml" xmlns:wps="http://schemas.microsoft.com/office/word/2010/wordprocessingShape" mc:Ignorable="w14 w15 w16se w16cid w16 w16cex wp14">
+<w:ftr xmlns:wpc="http://schemas.microsoft.com/office/word/2010/wordprocessingCanvas" xmlns:cx="http://schemas.microsoft.com/office/drawing/2014/chartex" xmlns:cx1="http://schemas.microsoft.com/office/drawing/2015/9/8/chartex" xmlns:cx2="http://schemas.microsoft.com/office/drawing/2015/10/21/chartex" xmlns:cx3="http://schemas.microsoft.com/office/drawing/2016/5/9/chartex" xmlns:cx4="http://schemas.microsoft.com/office/drawing/2016/5/10/chartex" xmlns:cx5="http://schemas.microsoft.com/office/drawing/2016/5/11/chartex" xmlns:cx6="http://schemas.microsoft.com/office/drawing/2016/5/12/chartex" xmlns:cx7="http://schemas.microsoft.com/office/drawing/2016/5/13/chartex" xmlns:cx8="http://schemas.microsoft.com/office/drawing/2016/5/14/chartex" xmlns:mc="http://schemas.openxmlformats.org/markup-compatibility/2006" xmlns:aink="http://schemas.microsoft.com/office/drawing/2016/ink" xmlns:am3d="http://schemas.microsoft.com/office/drawing/2017/model3d" xmlns:o="urn:schemas-microsoft-com:office:office" xmlns:r="http://schemas.openxmlformats.org/officeDocument/2006/relationships" xmlns:m="http://schemas.openxmlformats.org/officeDocument/2006/math" xmlns:v="urn:schemas-microsoft-com:vml" xmlns:wp14="http://schemas.microsoft.com/office/word/2010/wordprocessingDrawing" xmlns:wp="http://schemas.openxmlformats.org/drawingml/2006/wordprocessingDrawing" xmlns:w10="urn:schemas-microsoft-com:office:word" xmlns:w="http://schemas.openxmlformats.org/wordprocessingml/2006/main" xmlns:w14="http://schemas.microsoft.com/office/word/2010/wordml" xmlns:w15="http://schemas.microsoft.com/office/word/2012/wordml" xmlns:w16cex="http://schemas.microsoft.com/office/word/2018/wordml/cex" xmlns:w16cid="http://schemas.microsoft.com/office/word/2016/wordml/cid" xmlns:w16="http://schemas.microsoft.com/office/word/2018/wordml" xmlns:w16sdtdh="http://schemas.microsoft.com/office/word/2020/wordml/sdtdatahash" xmlns:w16se="http://schemas.microsoft.com/office/word/2015/wordml/symex" xmlns:wpg="http://schemas.microsoft.com/office/word/2010/wordprocessingGroup" xmlns:wpi="http://schemas.microsoft.com/office/word/2010/wordprocessingInk" xmlns:wne="http://schemas.microsoft.com/office/word/2006/wordml" xmlns:wps="http://schemas.microsoft.com/office/word/2010/wordprocessingShape" mc:Ignorable="w14 w15 w16se w16cid w16 w16cex w16sdtdh wp14">
   <w:sdt>
     <w:sdtPr>
       <w:rPr>
@@ -4473,7 +4465,7 @@
     <w:sdtContent>
       <w:p>
         <w:pPr>
-          <w:pStyle w:val="Footer"/>
+          <w:pStyle w:val="Rodap"/>
           <w:jc w:val="right"/>
           <w:rPr>
             <w:sz w:val="18"/>
@@ -4527,7 +4519,7 @@
   </w:sdt>
   <w:p>
     <w:pPr>
-      <w:pStyle w:val="Footer"/>
+      <w:pStyle w:val="Rodap"/>
       <w:jc w:val="right"/>
     </w:pPr>
   </w:p>
@@ -4535,30 +4527,30 @@
 </file>
 
 <file path=word/footer4.xml><?xml version="1.0" encoding="utf-8"?>
-<w:ftr xmlns:wpc="http://schemas.microsoft.com/office/word/2010/wordprocessingCanvas" xmlns:cx="http://schemas.microsoft.com/office/drawing/2014/chartex" xmlns:cx1="http://schemas.microsoft.com/office/drawing/2015/9/8/chartex" xmlns:cx2="http://schemas.microsoft.com/office/drawing/2015/10/21/chartex" xmlns:cx3="http://schemas.microsoft.com/office/drawing/2016/5/9/chartex" xmlns:cx4="http://schemas.microsoft.com/office/drawing/2016/5/10/chartex" xmlns:cx5="http://schemas.microsoft.com/office/drawing/2016/5/11/chartex" xmlns:cx6="http://schemas.microsoft.com/office/drawing/2016/5/12/chartex" xmlns:cx7="http://schemas.microsoft.com/office/drawing/2016/5/13/chartex" xmlns:cx8="http://schemas.microsoft.com/office/drawing/2016/5/14/chartex" xmlns:mc="http://schemas.openxmlformats.org/markup-compatibility/2006" xmlns:aink="http://schemas.microsoft.com/office/drawing/2016/ink" xmlns:am3d="http://schemas.microsoft.com/office/drawing/2017/model3d" xmlns:o="urn:schemas-microsoft-com:office:office" xmlns:r="http://schemas.openxmlformats.org/officeDocument/2006/relationships" xmlns:m="http://schemas.openxmlformats.org/officeDocument/2006/math" xmlns:v="urn:schemas-microsoft-com:vml" xmlns:wp14="http://schemas.microsoft.com/office/word/2010/wordprocessingDrawing" xmlns:wp="http://schemas.openxmlformats.org/drawingml/2006/wordprocessingDrawing" xmlns:w10="urn:schemas-microsoft-com:office:word" xmlns:w="http://schemas.openxmlformats.org/wordprocessingml/2006/main" xmlns:w14="http://schemas.microsoft.com/office/word/2010/wordml" xmlns:w15="http://schemas.microsoft.com/office/word/2012/wordml" xmlns:w16cex="http://schemas.microsoft.com/office/word/2018/wordml/cex" xmlns:w16cid="http://schemas.microsoft.com/office/word/2016/wordml/cid" xmlns:w16="http://schemas.microsoft.com/office/word/2018/wordml" xmlns:w16se="http://schemas.microsoft.com/office/word/2015/wordml/symex" xmlns:wpg="http://schemas.microsoft.com/office/word/2010/wordprocessingGroup" xmlns:wpi="http://schemas.microsoft.com/office/word/2010/wordprocessingInk" xmlns:wne="http://schemas.microsoft.com/office/word/2006/wordml" xmlns:wps="http://schemas.microsoft.com/office/word/2010/wordprocessingShape" mc:Ignorable="w14 w15 w16se w16cid w16 w16cex wp14">
+<w:ftr xmlns:wpc="http://schemas.microsoft.com/office/word/2010/wordprocessingCanvas" xmlns:cx="http://schemas.microsoft.com/office/drawing/2014/chartex" xmlns:cx1="http://schemas.microsoft.com/office/drawing/2015/9/8/chartex" xmlns:cx2="http://schemas.microsoft.com/office/drawing/2015/10/21/chartex" xmlns:cx3="http://schemas.microsoft.com/office/drawing/2016/5/9/chartex" xmlns:cx4="http://schemas.microsoft.com/office/drawing/2016/5/10/chartex" xmlns:cx5="http://schemas.microsoft.com/office/drawing/2016/5/11/chartex" xmlns:cx6="http://schemas.microsoft.com/office/drawing/2016/5/12/chartex" xmlns:cx7="http://schemas.microsoft.com/office/drawing/2016/5/13/chartex" xmlns:cx8="http://schemas.microsoft.com/office/drawing/2016/5/14/chartex" xmlns:mc="http://schemas.openxmlformats.org/markup-compatibility/2006" xmlns:aink="http://schemas.microsoft.com/office/drawing/2016/ink" xmlns:am3d="http://schemas.microsoft.com/office/drawing/2017/model3d" xmlns:o="urn:schemas-microsoft-com:office:office" xmlns:r="http://schemas.openxmlformats.org/officeDocument/2006/relationships" xmlns:m="http://schemas.openxmlformats.org/officeDocument/2006/math" xmlns:v="urn:schemas-microsoft-com:vml" xmlns:wp14="http://schemas.microsoft.com/office/word/2010/wordprocessingDrawing" xmlns:wp="http://schemas.openxmlformats.org/drawingml/2006/wordprocessingDrawing" xmlns:w10="urn:schemas-microsoft-com:office:word" xmlns:w="http://schemas.openxmlformats.org/wordprocessingml/2006/main" xmlns:w14="http://schemas.microsoft.com/office/word/2010/wordml" xmlns:w15="http://schemas.microsoft.com/office/word/2012/wordml" xmlns:w16cex="http://schemas.microsoft.com/office/word/2018/wordml/cex" xmlns:w16cid="http://schemas.microsoft.com/office/word/2016/wordml/cid" xmlns:w16="http://schemas.microsoft.com/office/word/2018/wordml" xmlns:w16sdtdh="http://schemas.microsoft.com/office/word/2020/wordml/sdtdatahash" xmlns:w16se="http://schemas.microsoft.com/office/word/2015/wordml/symex" xmlns:wpg="http://schemas.microsoft.com/office/word/2010/wordprocessingGroup" xmlns:wpi="http://schemas.microsoft.com/office/word/2010/wordprocessingInk" xmlns:wne="http://schemas.microsoft.com/office/word/2006/wordml" xmlns:wps="http://schemas.microsoft.com/office/word/2010/wordprocessingShape" mc:Ignorable="w14 w15 w16se w16cid w16 w16cex w16sdtdh wp14">
   <w:p>
     <w:pPr>
-      <w:pStyle w:val="Footer"/>
+      <w:pStyle w:val="Rodap"/>
     </w:pPr>
   </w:p>
 </w:ftr>
 </file>
 
 <file path=word/footer5.xml><?xml version="1.0" encoding="utf-8"?>
-<w:ftr xmlns:wpc="http://schemas.microsoft.com/office/word/2010/wordprocessingCanvas" xmlns:cx="http://schemas.microsoft.com/office/drawing/2014/chartex" xmlns:cx1="http://schemas.microsoft.com/office/drawing/2015/9/8/chartex" xmlns:cx2="http://schemas.microsoft.com/office/drawing/2015/10/21/chartex" xmlns:cx3="http://schemas.microsoft.com/office/drawing/2016/5/9/chartex" xmlns:cx4="http://schemas.microsoft.com/office/drawing/2016/5/10/chartex" xmlns:cx5="http://schemas.microsoft.com/office/drawing/2016/5/11/chartex" xmlns:cx6="http://schemas.microsoft.com/office/drawing/2016/5/12/chartex" xmlns:cx7="http://schemas.microsoft.com/office/drawing/2016/5/13/chartex" xmlns:cx8="http://schemas.microsoft.com/office/drawing/2016/5/14/chartex" xmlns:mc="http://schemas.openxmlformats.org/markup-compatibility/2006" xmlns:aink="http://schemas.microsoft.com/office/drawing/2016/ink" xmlns:am3d="http://schemas.microsoft.com/office/drawing/2017/model3d" xmlns:o="urn:schemas-microsoft-com:office:office" xmlns:r="http://schemas.openxmlformats.org/officeDocument/2006/relationships" xmlns:m="http://schemas.openxmlformats.org/officeDocument/2006/math" xmlns:v="urn:schemas-microsoft-com:vml" xmlns:wp14="http://schemas.microsoft.com/office/word/2010/wordprocessingDrawing" xmlns:wp="http://schemas.openxmlformats.org/drawingml/2006/wordprocessingDrawing" xmlns:w10="urn:schemas-microsoft-com:office:word" xmlns:w="http://schemas.openxmlformats.org/wordprocessingml/2006/main" xmlns:w14="http://schemas.microsoft.com/office/word/2010/wordml" xmlns:w15="http://schemas.microsoft.com/office/word/2012/wordml" xmlns:w16cex="http://schemas.microsoft.com/office/word/2018/wordml/cex" xmlns:w16cid="http://schemas.microsoft.com/office/word/2016/wordml/cid" xmlns:w16="http://schemas.microsoft.com/office/word/2018/wordml" xmlns:w16se="http://schemas.microsoft.com/office/word/2015/wordml/symex" xmlns:wpg="http://schemas.microsoft.com/office/word/2010/wordprocessingGroup" xmlns:wpi="http://schemas.microsoft.com/office/word/2010/wordprocessingInk" xmlns:wne="http://schemas.microsoft.com/office/word/2006/wordml" xmlns:wps="http://schemas.microsoft.com/office/word/2010/wordprocessingShape" mc:Ignorable="w14 w15 w16se w16cid w16 w16cex wp14">
+<w:ftr xmlns:wpc="http://schemas.microsoft.com/office/word/2010/wordprocessingCanvas" xmlns:cx="http://schemas.microsoft.com/office/drawing/2014/chartex" xmlns:cx1="http://schemas.microsoft.com/office/drawing/2015/9/8/chartex" xmlns:cx2="http://schemas.microsoft.com/office/drawing/2015/10/21/chartex" xmlns:cx3="http://schemas.microsoft.com/office/drawing/2016/5/9/chartex" xmlns:cx4="http://schemas.microsoft.com/office/drawing/2016/5/10/chartex" xmlns:cx5="http://schemas.microsoft.com/office/drawing/2016/5/11/chartex" xmlns:cx6="http://schemas.microsoft.com/office/drawing/2016/5/12/chartex" xmlns:cx7="http://schemas.microsoft.com/office/drawing/2016/5/13/chartex" xmlns:cx8="http://schemas.microsoft.com/office/drawing/2016/5/14/chartex" xmlns:mc="http://schemas.openxmlformats.org/markup-compatibility/2006" xmlns:aink="http://schemas.microsoft.com/office/drawing/2016/ink" xmlns:am3d="http://schemas.microsoft.com/office/drawing/2017/model3d" xmlns:o="urn:schemas-microsoft-com:office:office" xmlns:r="http://schemas.openxmlformats.org/officeDocument/2006/relationships" xmlns:m="http://schemas.openxmlformats.org/officeDocument/2006/math" xmlns:v="urn:schemas-microsoft-com:vml" xmlns:wp14="http://schemas.microsoft.com/office/word/2010/wordprocessingDrawing" xmlns:wp="http://schemas.openxmlformats.org/drawingml/2006/wordprocessingDrawing" xmlns:w10="urn:schemas-microsoft-com:office:word" xmlns:w="http://schemas.openxmlformats.org/wordprocessingml/2006/main" xmlns:w14="http://schemas.microsoft.com/office/word/2010/wordml" xmlns:w15="http://schemas.microsoft.com/office/word/2012/wordml" xmlns:w16cex="http://schemas.microsoft.com/office/word/2018/wordml/cex" xmlns:w16cid="http://schemas.microsoft.com/office/word/2016/wordml/cid" xmlns:w16="http://schemas.microsoft.com/office/word/2018/wordml" xmlns:w16sdtdh="http://schemas.microsoft.com/office/word/2020/wordml/sdtdatahash" xmlns:w16se="http://schemas.microsoft.com/office/word/2015/wordml/symex" xmlns:wpg="http://schemas.microsoft.com/office/word/2010/wordprocessingGroup" xmlns:wpi="http://schemas.microsoft.com/office/word/2010/wordprocessingInk" xmlns:wne="http://schemas.microsoft.com/office/word/2006/wordml" xmlns:wps="http://schemas.microsoft.com/office/word/2010/wordprocessingShape" mc:Ignorable="w14 w15 w16se w16cid w16 w16cex w16sdtdh wp14">
   <w:p>
     <w:pPr>
-      <w:pStyle w:val="Footer"/>
+      <w:pStyle w:val="Rodap"/>
       <w:framePr w:wrap="around" w:vAnchor="text" w:hAnchor="margin" w:xAlign="right" w:y="1"/>
       <w:rPr>
-        <w:rStyle w:val="PageNumber"/>
+        <w:rStyle w:val="Nmerodepgina"/>
         <w:sz w:val="16"/>
         <w:szCs w:val="16"/>
       </w:rPr>
     </w:pPr>
     <w:r>
       <w:rPr>
-        <w:rStyle w:val="PageNumber"/>
+        <w:rStyle w:val="Nmerodepgina"/>
         <w:sz w:val="16"/>
         <w:szCs w:val="16"/>
       </w:rPr>
@@ -4566,7 +4558,7 @@
     </w:r>
     <w:r>
       <w:rPr>
-        <w:rStyle w:val="PageNumber"/>
+        <w:rStyle w:val="Nmerodepgina"/>
         <w:sz w:val="16"/>
         <w:szCs w:val="16"/>
       </w:rPr>
@@ -4574,7 +4566,7 @@
     </w:r>
     <w:r>
       <w:rPr>
-        <w:rStyle w:val="PageNumber"/>
+        <w:rStyle w:val="Nmerodepgina"/>
         <w:sz w:val="16"/>
         <w:szCs w:val="16"/>
       </w:rPr>
@@ -4582,7 +4574,7 @@
     </w:r>
     <w:r>
       <w:rPr>
-        <w:rStyle w:val="PageNumber"/>
+        <w:rStyle w:val="Nmerodepgina"/>
         <w:sz w:val="16"/>
         <w:szCs w:val="16"/>
       </w:rPr>
@@ -4590,7 +4582,7 @@
     </w:r>
     <w:r>
       <w:rPr>
-        <w:rStyle w:val="PageNumber"/>
+        <w:rStyle w:val="Nmerodepgina"/>
         <w:sz w:val="16"/>
         <w:szCs w:val="16"/>
       </w:rPr>
@@ -4599,7 +4591,7 @@
   </w:p>
   <w:p>
     <w:pPr>
-      <w:pStyle w:val="Footer"/>
+      <w:pStyle w:val="Rodap"/>
       <w:ind w:right="360"/>
       <w:rPr>
         <w:sz w:val="16"/>
@@ -4611,7 +4603,7 @@
 </file>
 
 <file path=word/footnotes.xml><?xml version="1.0" encoding="utf-8"?>
-<w:footnotes xmlns:wpc="http://schemas.microsoft.com/office/word/2010/wordprocessingCanvas" xmlns:cx="http://schemas.microsoft.com/office/drawing/2014/chartex" xmlns:cx1="http://schemas.microsoft.com/office/drawing/2015/9/8/chartex" xmlns:cx2="http://schemas.microsoft.com/office/drawing/2015/10/21/chartex" xmlns:cx3="http://schemas.microsoft.com/office/drawing/2016/5/9/chartex" xmlns:cx4="http://schemas.microsoft.com/office/drawing/2016/5/10/chartex" xmlns:cx5="http://schemas.microsoft.com/office/drawing/2016/5/11/chartex" xmlns:cx6="http://schemas.microsoft.com/office/drawing/2016/5/12/chartex" xmlns:cx7="http://schemas.microsoft.com/office/drawing/2016/5/13/chartex" xmlns:cx8="http://schemas.microsoft.com/office/drawing/2016/5/14/chartex" xmlns:mc="http://schemas.openxmlformats.org/markup-compatibility/2006" xmlns:aink="http://schemas.microsoft.com/office/drawing/2016/ink" xmlns:am3d="http://schemas.microsoft.com/office/drawing/2017/model3d" xmlns:o="urn:schemas-microsoft-com:office:office" xmlns:r="http://schemas.openxmlformats.org/officeDocument/2006/relationships" xmlns:m="http://schemas.openxmlformats.org/officeDocument/2006/math" xmlns:v="urn:schemas-microsoft-com:vml" xmlns:wp14="http://schemas.microsoft.com/office/word/2010/wordprocessingDrawing" xmlns:wp="http://schemas.openxmlformats.org/drawingml/2006/wordprocessingDrawing" xmlns:w10="urn:schemas-microsoft-com:office:word" xmlns:w="http://schemas.openxmlformats.org/wordprocessingml/2006/main" xmlns:w14="http://schemas.microsoft.com/office/word/2010/wordml" xmlns:w15="http://schemas.microsoft.com/office/word/2012/wordml" xmlns:w16cex="http://schemas.microsoft.com/office/word/2018/wordml/cex" xmlns:w16cid="http://schemas.microsoft.com/office/word/2016/wordml/cid" xmlns:w16="http://schemas.microsoft.com/office/word/2018/wordml" xmlns:w16se="http://schemas.microsoft.com/office/word/2015/wordml/symex" xmlns:wpg="http://schemas.microsoft.com/office/word/2010/wordprocessingGroup" xmlns:wpi="http://schemas.microsoft.com/office/word/2010/wordprocessingInk" xmlns:wne="http://schemas.microsoft.com/office/word/2006/wordml" xmlns:wps="http://schemas.microsoft.com/office/word/2010/wordprocessingShape" mc:Ignorable="w14 w15 w16se w16cid w16 w16cex wp14">
+<w:footnotes xmlns:wpc="http://schemas.microsoft.com/office/word/2010/wordprocessingCanvas" xmlns:cx="http://schemas.microsoft.com/office/drawing/2014/chartex" xmlns:cx1="http://schemas.microsoft.com/office/drawing/2015/9/8/chartex" xmlns:cx2="http://schemas.microsoft.com/office/drawing/2015/10/21/chartex" xmlns:cx3="http://schemas.microsoft.com/office/drawing/2016/5/9/chartex" xmlns:cx4="http://schemas.microsoft.com/office/drawing/2016/5/10/chartex" xmlns:cx5="http://schemas.microsoft.com/office/drawing/2016/5/11/chartex" xmlns:cx6="http://schemas.microsoft.com/office/drawing/2016/5/12/chartex" xmlns:cx7="http://schemas.microsoft.com/office/drawing/2016/5/13/chartex" xmlns:cx8="http://schemas.microsoft.com/office/drawing/2016/5/14/chartex" xmlns:mc="http://schemas.openxmlformats.org/markup-compatibility/2006" xmlns:aink="http://schemas.microsoft.com/office/drawing/2016/ink" xmlns:am3d="http://schemas.microsoft.com/office/drawing/2017/model3d" xmlns:o="urn:schemas-microsoft-com:office:office" xmlns:r="http://schemas.openxmlformats.org/officeDocument/2006/relationships" xmlns:m="http://schemas.openxmlformats.org/officeDocument/2006/math" xmlns:v="urn:schemas-microsoft-com:vml" xmlns:wp14="http://schemas.microsoft.com/office/word/2010/wordprocessingDrawing" xmlns:wp="http://schemas.openxmlformats.org/drawingml/2006/wordprocessingDrawing" xmlns:w10="urn:schemas-microsoft-com:office:word" xmlns:w="http://schemas.openxmlformats.org/wordprocessingml/2006/main" xmlns:w14="http://schemas.microsoft.com/office/word/2010/wordml" xmlns:w15="http://schemas.microsoft.com/office/word/2012/wordml" xmlns:w16cex="http://schemas.microsoft.com/office/word/2018/wordml/cex" xmlns:w16cid="http://schemas.microsoft.com/office/word/2016/wordml/cid" xmlns:w16="http://schemas.microsoft.com/office/word/2018/wordml" xmlns:w16sdtdh="http://schemas.microsoft.com/office/word/2020/wordml/sdtdatahash" xmlns:w16se="http://schemas.microsoft.com/office/word/2015/wordml/symex" xmlns:wpg="http://schemas.microsoft.com/office/word/2010/wordprocessingGroup" xmlns:wpi="http://schemas.microsoft.com/office/word/2010/wordprocessingInk" xmlns:wne="http://schemas.microsoft.com/office/word/2006/wordml" xmlns:wps="http://schemas.microsoft.com/office/word/2010/wordprocessingShape" mc:Ignorable="w14 w15 w16se w16cid w16 w16cex w16sdtdh wp14">
   <w:footnote w:type="separator" w:id="-1">
     <w:p>
       <w:pPr>
@@ -4635,11 +4627,11 @@
   <w:footnote w:id="1">
     <w:p>
       <w:pPr>
-        <w:pStyle w:val="FootnoteText"/>
-      </w:pPr>
-      <w:r>
-        <w:rPr>
-          <w:rStyle w:val="FootnoteReference"/>
+        <w:pStyle w:val="Textodenotaderodap"/>
+      </w:pPr>
+      <w:r>
+        <w:rPr>
+          <w:rStyle w:val="Refdenotaderodap"/>
         </w:rPr>
         <w:footnoteRef/>
       </w:r>
@@ -4656,10 +4648,7 @@
         <w:fldChar w:fldCharType="separate"/>
       </w:r>
       <w:r>
-        <w:t>Restrições de Intrigidad</w:t>
-      </w:r>
-      <w:r>
-        <w:t>e</w:t>
+        <w:t>Restrições de Intrigidade</w:t>
       </w:r>
       <w:r>
         <w:fldChar w:fldCharType="end"/>
@@ -4670,17 +4659,17 @@
 </file>
 
 <file path=word/header1.xml><?xml version="1.0" encoding="utf-8"?>
-<w:hdr xmlns:wpc="http://schemas.microsoft.com/office/word/2010/wordprocessingCanvas" xmlns:cx="http://schemas.microsoft.com/office/drawing/2014/chartex" xmlns:cx1="http://schemas.microsoft.com/office/drawing/2015/9/8/chartex" xmlns:cx2="http://schemas.microsoft.com/office/drawing/2015/10/21/chartex" xmlns:cx3="http://schemas.microsoft.com/office/drawing/2016/5/9/chartex" xmlns:cx4="http://schemas.microsoft.com/office/drawing/2016/5/10/chartex" xmlns:cx5="http://schemas.microsoft.com/office/drawing/2016/5/11/chartex" xmlns:cx6="http://schemas.microsoft.com/office/drawing/2016/5/12/chartex" xmlns:cx7="http://schemas.microsoft.com/office/drawing/2016/5/13/chartex" xmlns:cx8="http://schemas.microsoft.com/office/drawing/2016/5/14/chartex" xmlns:mc="http://schemas.openxmlformats.org/markup-compatibility/2006" xmlns:aink="http://schemas.microsoft.com/office/drawing/2016/ink" xmlns:am3d="http://schemas.microsoft.com/office/drawing/2017/model3d" xmlns:o="urn:schemas-microsoft-com:office:office" xmlns:r="http://schemas.openxmlformats.org/officeDocument/2006/relationships" xmlns:m="http://schemas.openxmlformats.org/officeDocument/2006/math" xmlns:v="urn:schemas-microsoft-com:vml" xmlns:wp14="http://schemas.microsoft.com/office/word/2010/wordprocessingDrawing" xmlns:wp="http://schemas.openxmlformats.org/drawingml/2006/wordprocessingDrawing" xmlns:w10="urn:schemas-microsoft-com:office:word" xmlns:w="http://schemas.openxmlformats.org/wordprocessingml/2006/main" xmlns:w14="http://schemas.microsoft.com/office/word/2010/wordml" xmlns:w15="http://schemas.microsoft.com/office/word/2012/wordml" xmlns:w16cex="http://schemas.microsoft.com/office/word/2018/wordml/cex" xmlns:w16cid="http://schemas.microsoft.com/office/word/2016/wordml/cid" xmlns:w16="http://schemas.microsoft.com/office/word/2018/wordml" xmlns:w16se="http://schemas.microsoft.com/office/word/2015/wordml/symex" xmlns:wpg="http://schemas.microsoft.com/office/word/2010/wordprocessingGroup" xmlns:wpi="http://schemas.microsoft.com/office/word/2010/wordprocessingInk" xmlns:wne="http://schemas.microsoft.com/office/word/2006/wordml" xmlns:wps="http://schemas.microsoft.com/office/word/2010/wordprocessingShape" mc:Ignorable="w14 w15 w16se w16cid w16 w16cex wp14">
+<w:hdr xmlns:wpc="http://schemas.microsoft.com/office/word/2010/wordprocessingCanvas" xmlns:cx="http://schemas.microsoft.com/office/drawing/2014/chartex" xmlns:cx1="http://schemas.microsoft.com/office/drawing/2015/9/8/chartex" xmlns:cx2="http://schemas.microsoft.com/office/drawing/2015/10/21/chartex" xmlns:cx3="http://schemas.microsoft.com/office/drawing/2016/5/9/chartex" xmlns:cx4="http://schemas.microsoft.com/office/drawing/2016/5/10/chartex" xmlns:cx5="http://schemas.microsoft.com/office/drawing/2016/5/11/chartex" xmlns:cx6="http://schemas.microsoft.com/office/drawing/2016/5/12/chartex" xmlns:cx7="http://schemas.microsoft.com/office/drawing/2016/5/13/chartex" xmlns:cx8="http://schemas.microsoft.com/office/drawing/2016/5/14/chartex" xmlns:mc="http://schemas.openxmlformats.org/markup-compatibility/2006" xmlns:aink="http://schemas.microsoft.com/office/drawing/2016/ink" xmlns:am3d="http://schemas.microsoft.com/office/drawing/2017/model3d" xmlns:o="urn:schemas-microsoft-com:office:office" xmlns:r="http://schemas.openxmlformats.org/officeDocument/2006/relationships" xmlns:m="http://schemas.openxmlformats.org/officeDocument/2006/math" xmlns:v="urn:schemas-microsoft-com:vml" xmlns:wp14="http://schemas.microsoft.com/office/word/2010/wordprocessingDrawing" xmlns:wp="http://schemas.openxmlformats.org/drawingml/2006/wordprocessingDrawing" xmlns:w10="urn:schemas-microsoft-com:office:word" xmlns:w="http://schemas.openxmlformats.org/wordprocessingml/2006/main" xmlns:w14="http://schemas.microsoft.com/office/word/2010/wordml" xmlns:w15="http://schemas.microsoft.com/office/word/2012/wordml" xmlns:w16cex="http://schemas.microsoft.com/office/word/2018/wordml/cex" xmlns:w16cid="http://schemas.microsoft.com/office/word/2016/wordml/cid" xmlns:w16="http://schemas.microsoft.com/office/word/2018/wordml" xmlns:w16sdtdh="http://schemas.microsoft.com/office/word/2020/wordml/sdtdatahash" xmlns:w16se="http://schemas.microsoft.com/office/word/2015/wordml/symex" xmlns:wpg="http://schemas.microsoft.com/office/word/2010/wordprocessingGroup" xmlns:wpi="http://schemas.microsoft.com/office/word/2010/wordprocessingInk" xmlns:wne="http://schemas.microsoft.com/office/word/2006/wordml" xmlns:wps="http://schemas.microsoft.com/office/word/2010/wordprocessingShape" mc:Ignorable="w14 w15 w16se w16cid w16 w16cex w16sdtdh wp14">
   <w:p>
     <w:pPr>
-      <w:pStyle w:val="Header"/>
+      <w:pStyle w:val="Cabealho"/>
     </w:pPr>
   </w:p>
 </w:hdr>
 </file>
 
 <file path=word/numbering.xml><?xml version="1.0" encoding="utf-8"?>
-<w:numbering xmlns:wpc="http://schemas.microsoft.com/office/word/2010/wordprocessingCanvas" xmlns:cx="http://schemas.microsoft.com/office/drawing/2014/chartex" xmlns:cx1="http://schemas.microsoft.com/office/drawing/2015/9/8/chartex" xmlns:cx2="http://schemas.microsoft.com/office/drawing/2015/10/21/chartex" xmlns:cx3="http://schemas.microsoft.com/office/drawing/2016/5/9/chartex" xmlns:cx4="http://schemas.microsoft.com/office/drawing/2016/5/10/chartex" xmlns:cx5="http://schemas.microsoft.com/office/drawing/2016/5/11/chartex" xmlns:cx6="http://schemas.microsoft.com/office/drawing/2016/5/12/chartex" xmlns:cx7="http://schemas.microsoft.com/office/drawing/2016/5/13/chartex" xmlns:cx8="http://schemas.microsoft.com/office/drawing/2016/5/14/chartex" xmlns:mc="http://schemas.openxmlformats.org/markup-compatibility/2006" xmlns:aink="http://schemas.microsoft.com/office/drawing/2016/ink" xmlns:am3d="http://schemas.microsoft.com/office/drawing/2017/model3d" xmlns:o="urn:schemas-microsoft-com:office:office" xmlns:r="http://schemas.openxmlformats.org/officeDocument/2006/relationships" xmlns:m="http://schemas.openxmlformats.org/officeDocument/2006/math" xmlns:v="urn:schemas-microsoft-com:vml" xmlns:wp14="http://schemas.microsoft.com/office/word/2010/wordprocessingDrawing" xmlns:wp="http://schemas.openxmlformats.org/drawingml/2006/wordprocessingDrawing" xmlns:w10="urn:schemas-microsoft-com:office:word" xmlns:w="http://schemas.openxmlformats.org/wordprocessingml/2006/main" xmlns:w14="http://schemas.microsoft.com/office/word/2010/wordml" xmlns:w15="http://schemas.microsoft.com/office/word/2012/wordml" xmlns:w16cex="http://schemas.microsoft.com/office/word/2018/wordml/cex" xmlns:w16cid="http://schemas.microsoft.com/office/word/2016/wordml/cid" xmlns:w16="http://schemas.microsoft.com/office/word/2018/wordml" xmlns:w16se="http://schemas.microsoft.com/office/word/2015/wordml/symex" xmlns:wpg="http://schemas.microsoft.com/office/word/2010/wordprocessingGroup" xmlns:wpi="http://schemas.microsoft.com/office/word/2010/wordprocessingInk" xmlns:wne="http://schemas.microsoft.com/office/word/2006/wordml" xmlns:wps="http://schemas.microsoft.com/office/word/2010/wordprocessingShape" mc:Ignorable="w14 w15 w16se w16cid w16 w16cex wp14">
+<w:numbering xmlns:wpc="http://schemas.microsoft.com/office/word/2010/wordprocessingCanvas" xmlns:cx="http://schemas.microsoft.com/office/drawing/2014/chartex" xmlns:cx1="http://schemas.microsoft.com/office/drawing/2015/9/8/chartex" xmlns:cx2="http://schemas.microsoft.com/office/drawing/2015/10/21/chartex" xmlns:cx3="http://schemas.microsoft.com/office/drawing/2016/5/9/chartex" xmlns:cx4="http://schemas.microsoft.com/office/drawing/2016/5/10/chartex" xmlns:cx5="http://schemas.microsoft.com/office/drawing/2016/5/11/chartex" xmlns:cx6="http://schemas.microsoft.com/office/drawing/2016/5/12/chartex" xmlns:cx7="http://schemas.microsoft.com/office/drawing/2016/5/13/chartex" xmlns:cx8="http://schemas.microsoft.com/office/drawing/2016/5/14/chartex" xmlns:mc="http://schemas.openxmlformats.org/markup-compatibility/2006" xmlns:aink="http://schemas.microsoft.com/office/drawing/2016/ink" xmlns:am3d="http://schemas.microsoft.com/office/drawing/2017/model3d" xmlns:o="urn:schemas-microsoft-com:office:office" xmlns:r="http://schemas.openxmlformats.org/officeDocument/2006/relationships" xmlns:m="http://schemas.openxmlformats.org/officeDocument/2006/math" xmlns:v="urn:schemas-microsoft-com:vml" xmlns:wp14="http://schemas.microsoft.com/office/word/2010/wordprocessingDrawing" xmlns:wp="http://schemas.openxmlformats.org/drawingml/2006/wordprocessingDrawing" xmlns:w10="urn:schemas-microsoft-com:office:word" xmlns:w="http://schemas.openxmlformats.org/wordprocessingml/2006/main" xmlns:w14="http://schemas.microsoft.com/office/word/2010/wordml" xmlns:w15="http://schemas.microsoft.com/office/word/2012/wordml" xmlns:w16cex="http://schemas.microsoft.com/office/word/2018/wordml/cex" xmlns:w16cid="http://schemas.microsoft.com/office/word/2016/wordml/cid" xmlns:w16="http://schemas.microsoft.com/office/word/2018/wordml" xmlns:w16sdtdh="http://schemas.microsoft.com/office/word/2020/wordml/sdtdatahash" xmlns:w16se="http://schemas.microsoft.com/office/word/2015/wordml/symex" xmlns:wpg="http://schemas.microsoft.com/office/word/2010/wordprocessingGroup" xmlns:wpi="http://schemas.microsoft.com/office/word/2010/wordprocessingInk" xmlns:wne="http://schemas.microsoft.com/office/word/2006/wordml" xmlns:wps="http://schemas.microsoft.com/office/word/2010/wordprocessingShape" mc:Ignorable="w14 w15 w16se w16cid w16 w16cex w16sdtdh wp14">
   <w:abstractNum w:abstractNumId="0" w15:restartNumberingAfterBreak="0">
     <w:nsid w:val="00000001"/>
     <w:multiLevelType w:val="hybridMultilevel"/>
@@ -4963,7 +4952,7 @@
     <w:lvl w:ilvl="0" w:tplc="067C128C">
       <w:start w:val="1"/>
       <w:numFmt w:val="decimal"/>
-      <w:pStyle w:val="Heading1"/>
+      <w:pStyle w:val="Ttulo1"/>
       <w:lvlText w:val="%1."/>
       <w:lvlJc w:val="left"/>
       <w:pPr>
@@ -5677,7 +5666,7 @@
 </file>
 
 <file path=word/styles.xml><?xml version="1.0" encoding="utf-8"?>
-<w:styles xmlns:mc="http://schemas.openxmlformats.org/markup-compatibility/2006" xmlns:r="http://schemas.openxmlformats.org/officeDocument/2006/relationships" xmlns:w="http://schemas.openxmlformats.org/wordprocessingml/2006/main" xmlns:w14="http://schemas.microsoft.com/office/word/2010/wordml" xmlns:w15="http://schemas.microsoft.com/office/word/2012/wordml" xmlns:w16cex="http://schemas.microsoft.com/office/word/2018/wordml/cex" xmlns:w16cid="http://schemas.microsoft.com/office/word/2016/wordml/cid" xmlns:w16="http://schemas.microsoft.com/office/word/2018/wordml" xmlns:w16se="http://schemas.microsoft.com/office/word/2015/wordml/symex" mc:Ignorable="w14 w15 w16se w16cid w16 w16cex">
+<w:styles xmlns:mc="http://schemas.openxmlformats.org/markup-compatibility/2006" xmlns:r="http://schemas.openxmlformats.org/officeDocument/2006/relationships" xmlns:w="http://schemas.openxmlformats.org/wordprocessingml/2006/main" xmlns:w14="http://schemas.microsoft.com/office/word/2010/wordml" xmlns:w15="http://schemas.microsoft.com/office/word/2012/wordml" xmlns:w16cex="http://schemas.microsoft.com/office/word/2018/wordml/cex" xmlns:w16cid="http://schemas.microsoft.com/office/word/2016/wordml/cid" xmlns:w16="http://schemas.microsoft.com/office/word/2018/wordml" xmlns:w16sdtdh="http://schemas.microsoft.com/office/word/2020/wordml/sdtdatahash" xmlns:w16se="http://schemas.microsoft.com/office/word/2015/wordml/symex" mc:Ignorable="w14 w15 w16se w16cid w16 w16cex w16sdtdh">
   <w:docDefaults>
     <w:rPrDefault>
       <w:rPr>
@@ -6076,11 +6065,11 @@
       <w:szCs w:val="24"/>
     </w:rPr>
   </w:style>
-  <w:style w:type="paragraph" w:styleId="Heading1">
+  <w:style w:type="paragraph" w:styleId="Ttulo1">
     <w:name w:val="heading 1"/>
     <w:basedOn w:val="Normal"/>
     <w:next w:val="Normal"/>
-    <w:link w:val="Heading1Char"/>
+    <w:link w:val="Ttulo1Char"/>
     <w:autoRedefine/>
     <w:uiPriority w:val="9"/>
     <w:qFormat/>
@@ -6104,11 +6093,11 @@
       <w:szCs w:val="32"/>
     </w:rPr>
   </w:style>
-  <w:style w:type="paragraph" w:styleId="Heading2">
+  <w:style w:type="paragraph" w:styleId="Ttulo2">
     <w:name w:val="heading 2"/>
     <w:basedOn w:val="Normal"/>
     <w:next w:val="Normal"/>
-    <w:link w:val="Heading2Char"/>
+    <w:link w:val="Ttulo2Char"/>
     <w:uiPriority w:val="9"/>
     <w:unhideWhenUsed/>
     <w:qFormat/>
@@ -6126,11 +6115,11 @@
       <w:szCs w:val="26"/>
     </w:rPr>
   </w:style>
-  <w:style w:type="paragraph" w:styleId="Heading3">
+  <w:style w:type="paragraph" w:styleId="Ttulo3">
     <w:name w:val="heading 3"/>
     <w:basedOn w:val="Normal"/>
     <w:next w:val="Normal"/>
-    <w:link w:val="Heading3Char"/>
+    <w:link w:val="Ttulo3Char"/>
     <w:uiPriority w:val="9"/>
     <w:unhideWhenUsed/>
     <w:qFormat/>
@@ -6146,13 +6135,13 @@
       <w:color w:val="243F60" w:themeColor="accent1" w:themeShade="7F"/>
     </w:rPr>
   </w:style>
-  <w:style w:type="character" w:default="1" w:styleId="DefaultParagraphFont">
+  <w:style w:type="character" w:default="1" w:styleId="Fontepargpadro">
     <w:name w:val="Default Paragraph Font"/>
     <w:uiPriority w:val="1"/>
     <w:semiHidden/>
     <w:unhideWhenUsed/>
   </w:style>
-  <w:style w:type="table" w:default="1" w:styleId="TableNormal">
+  <w:style w:type="table" w:default="1" w:styleId="Tabelanormal">
     <w:name w:val="Normal Table"/>
     <w:uiPriority w:val="99"/>
     <w:semiHidden/>
@@ -6167,16 +6156,16 @@
       </w:tblCellMar>
     </w:tblPr>
   </w:style>
-  <w:style w:type="numbering" w:default="1" w:styleId="NoList">
+  <w:style w:type="numbering" w:default="1" w:styleId="Semlista">
     <w:name w:val="No List"/>
     <w:uiPriority w:val="99"/>
     <w:semiHidden/>
     <w:unhideWhenUsed/>
   </w:style>
-  <w:style w:type="paragraph" w:styleId="BalloonText">
+  <w:style w:type="paragraph" w:styleId="Textodebalo">
     <w:name w:val="Balloon Text"/>
     <w:basedOn w:val="Normal"/>
-    <w:link w:val="BalloonTextChar"/>
+    <w:link w:val="TextodebaloChar"/>
     <w:uiPriority w:val="99"/>
     <w:semiHidden/>
     <w:unhideWhenUsed/>
@@ -6190,10 +6179,10 @@
       <w:szCs w:val="16"/>
     </w:rPr>
   </w:style>
-  <w:style w:type="character" w:customStyle="1" w:styleId="BalloonTextChar">
-    <w:name w:val="Balloon Text Char"/>
-    <w:basedOn w:val="DefaultParagraphFont"/>
-    <w:link w:val="BalloonText"/>
+  <w:style w:type="character" w:customStyle="1" w:styleId="TextodebaloChar">
+    <w:name w:val="Texto de balão Char"/>
+    <w:basedOn w:val="Fontepargpadro"/>
+    <w:link w:val="Textodebalo"/>
     <w:uiPriority w:val="99"/>
     <w:semiHidden/>
     <w:rsid w:val="00C733BE"/>
@@ -6203,11 +6192,11 @@
       <w:szCs w:val="16"/>
     </w:rPr>
   </w:style>
-  <w:style w:type="paragraph" w:styleId="Title">
+  <w:style w:type="paragraph" w:styleId="Ttulo">
     <w:name w:val="Title"/>
     <w:basedOn w:val="Normal"/>
     <w:next w:val="Normal"/>
-    <w:link w:val="TitleChar"/>
+    <w:link w:val="TtuloChar"/>
     <w:uiPriority w:val="10"/>
     <w:qFormat/>
     <w:rsid w:val="00721261"/>
@@ -6223,10 +6212,10 @@
       <w:lang w:val="en-US"/>
     </w:rPr>
   </w:style>
-  <w:style w:type="character" w:customStyle="1" w:styleId="TitleChar">
-    <w:name w:val="Title Char"/>
-    <w:basedOn w:val="DefaultParagraphFont"/>
-    <w:link w:val="Title"/>
+  <w:style w:type="character" w:customStyle="1" w:styleId="TtuloChar">
+    <w:name w:val="Título Char"/>
+    <w:basedOn w:val="Fontepargpadro"/>
+    <w:link w:val="Ttulo"/>
     <w:uiPriority w:val="10"/>
     <w:rsid w:val="00721261"/>
     <w:rPr>
@@ -6238,10 +6227,10 @@
       <w:lang w:val="en-US"/>
     </w:rPr>
   </w:style>
-  <w:style w:type="paragraph" w:styleId="Header">
+  <w:style w:type="paragraph" w:styleId="Cabealho">
     <w:name w:val="header"/>
     <w:basedOn w:val="Normal"/>
-    <w:link w:val="HeaderChar"/>
+    <w:link w:val="CabealhoChar"/>
     <w:uiPriority w:val="99"/>
     <w:unhideWhenUsed/>
     <w:rsid w:val="00DE7218"/>
@@ -6253,17 +6242,17 @@
       <w:spacing w:after="0" w:line="240" w:lineRule="auto"/>
     </w:pPr>
   </w:style>
-  <w:style w:type="character" w:customStyle="1" w:styleId="HeaderChar">
-    <w:name w:val="Header Char"/>
-    <w:basedOn w:val="DefaultParagraphFont"/>
-    <w:link w:val="Header"/>
+  <w:style w:type="character" w:customStyle="1" w:styleId="CabealhoChar">
+    <w:name w:val="Cabeçalho Char"/>
+    <w:basedOn w:val="Fontepargpadro"/>
+    <w:link w:val="Cabealho"/>
     <w:uiPriority w:val="99"/>
     <w:rsid w:val="00DE7218"/>
   </w:style>
-  <w:style w:type="paragraph" w:styleId="Footer">
+  <w:style w:type="paragraph" w:styleId="Rodap">
     <w:name w:val="footer"/>
     <w:basedOn w:val="Normal"/>
-    <w:link w:val="FooterChar"/>
+    <w:link w:val="RodapChar"/>
     <w:uiPriority w:val="99"/>
     <w:unhideWhenUsed/>
     <w:rsid w:val="00DE7218"/>
@@ -6275,17 +6264,17 @@
       <w:spacing w:after="0" w:line="240" w:lineRule="auto"/>
     </w:pPr>
   </w:style>
-  <w:style w:type="character" w:customStyle="1" w:styleId="FooterChar">
-    <w:name w:val="Footer Char"/>
-    <w:basedOn w:val="DefaultParagraphFont"/>
-    <w:link w:val="Footer"/>
+  <w:style w:type="character" w:customStyle="1" w:styleId="RodapChar">
+    <w:name w:val="Rodapé Char"/>
+    <w:basedOn w:val="Fontepargpadro"/>
+    <w:link w:val="Rodap"/>
     <w:uiPriority w:val="99"/>
     <w:rsid w:val="00DE7218"/>
   </w:style>
-  <w:style w:type="character" w:customStyle="1" w:styleId="Heading1Char">
-    <w:name w:val="Heading 1 Char"/>
-    <w:basedOn w:val="DefaultParagraphFont"/>
-    <w:link w:val="Heading1"/>
+  <w:style w:type="character" w:customStyle="1" w:styleId="Ttulo1Char">
+    <w:name w:val="Título 1 Char"/>
+    <w:basedOn w:val="Fontepargpadro"/>
+    <w:link w:val="Ttulo1"/>
     <w:uiPriority w:val="9"/>
     <w:rsid w:val="0019106B"/>
     <w:rPr>
@@ -6327,7 +6316,7 @@
   </w:style>
   <w:style w:type="character" w:customStyle="1" w:styleId="TextoCarcter">
     <w:name w:val="Texto Carácter"/>
-    <w:basedOn w:val="DefaultParagraphFont"/>
+    <w:basedOn w:val="Fontepargpadro"/>
     <w:link w:val="Texto"/>
     <w:rsid w:val="00A810D5"/>
     <w:rPr>
@@ -6337,7 +6326,7 @@
       <w:szCs w:val="24"/>
     </w:rPr>
   </w:style>
-  <w:style w:type="paragraph" w:styleId="Bibliography">
+  <w:style w:type="paragraph" w:styleId="Bibliografia">
     <w:name w:val="Bibliography"/>
     <w:basedOn w:val="Normal"/>
     <w:next w:val="Normal"/>
@@ -6345,9 +6334,9 @@
     <w:unhideWhenUsed/>
     <w:rsid w:val="00A95392"/>
   </w:style>
-  <w:style w:type="table" w:styleId="TableGrid">
+  <w:style w:type="table" w:styleId="Tabelacomgrade">
     <w:name w:val="Table Grid"/>
-    <w:basedOn w:val="TableNormal"/>
+    <w:basedOn w:val="Tabelanormal"/>
     <w:uiPriority w:val="59"/>
     <w:rsid w:val="00063EE4"/>
     <w:pPr>
@@ -6364,7 +6353,7 @@
       </w:tblBorders>
     </w:tblPr>
   </w:style>
-  <w:style w:type="paragraph" w:styleId="Caption">
+  <w:style w:type="paragraph" w:styleId="Legenda">
     <w:name w:val="caption"/>
     <w:basedOn w:val="Normal"/>
     <w:next w:val="Normal"/>
@@ -6382,9 +6371,9 @@
       <w:szCs w:val="22"/>
     </w:rPr>
   </w:style>
-  <w:style w:type="character" w:styleId="PlaceholderText">
+  <w:style w:type="character" w:styleId="TextodoEspaoReservado">
     <w:name w:val="Placeholder Text"/>
-    <w:basedOn w:val="DefaultParagraphFont"/>
+    <w:basedOn w:val="Fontepargpadro"/>
     <w:uiPriority w:val="99"/>
     <w:semiHidden/>
     <w:rsid w:val="00D52D19"/>
@@ -6486,7 +6475,7 @@
       <w:szCs w:val="24"/>
     </w:rPr>
   </w:style>
-  <w:style w:type="paragraph" w:styleId="TOC1">
+  <w:style w:type="paragraph" w:styleId="Sumrio1">
     <w:name w:val="toc 1"/>
     <w:basedOn w:val="Normal"/>
     <w:next w:val="Normal"/>
@@ -6500,7 +6489,7 @@
   </w:style>
   <w:style w:type="character" w:customStyle="1" w:styleId="ProgramaCarcter">
     <w:name w:val="Programa Carácter"/>
-    <w:basedOn w:val="DefaultParagraphFont"/>
+    <w:basedOn w:val="Fontepargpadro"/>
     <w:link w:val="Programa"/>
     <w:rsid w:val="000154CA"/>
     <w:rPr>
@@ -6511,7 +6500,7 @@
   </w:style>
   <w:style w:type="character" w:styleId="Hyperlink">
     <w:name w:val="Hyperlink"/>
-    <w:basedOn w:val="DefaultParagraphFont"/>
+    <w:basedOn w:val="Fontepargpadro"/>
     <w:uiPriority w:val="99"/>
     <w:unhideWhenUsed/>
     <w:rsid w:val="0007098F"/>
@@ -6539,7 +6528,7 @@
   </w:style>
   <w:style w:type="character" w:customStyle="1" w:styleId="TtulondiceCarcter">
     <w:name w:val="Título Índice Carácter"/>
-    <w:basedOn w:val="Heading1Char"/>
+    <w:basedOn w:val="Ttulo1Char"/>
     <w:link w:val="Ttulondice"/>
     <w:rsid w:val="0019106B"/>
     <w:rPr>
@@ -6552,10 +6541,10 @@
       <w:szCs w:val="32"/>
     </w:rPr>
   </w:style>
-  <w:style w:type="paragraph" w:styleId="FootnoteText">
+  <w:style w:type="paragraph" w:styleId="Textodenotaderodap">
     <w:name w:val="footnote text"/>
     <w:basedOn w:val="Normal"/>
-    <w:link w:val="FootnoteTextChar"/>
+    <w:link w:val="TextodenotaderodapChar"/>
     <w:uiPriority w:val="99"/>
     <w:unhideWhenUsed/>
     <w:rsid w:val="00FA0DF4"/>
@@ -6567,10 +6556,10 @@
       <w:szCs w:val="16"/>
     </w:rPr>
   </w:style>
-  <w:style w:type="character" w:customStyle="1" w:styleId="FootnoteTextChar">
-    <w:name w:val="Footnote Text Char"/>
-    <w:basedOn w:val="DefaultParagraphFont"/>
-    <w:link w:val="FootnoteText"/>
+  <w:style w:type="character" w:customStyle="1" w:styleId="TextodenotaderodapChar">
+    <w:name w:val="Texto de nota de rodapé Char"/>
+    <w:basedOn w:val="Fontepargpadro"/>
+    <w:link w:val="Textodenotaderodap"/>
     <w:uiPriority w:val="99"/>
     <w:rsid w:val="00FA0DF4"/>
     <w:rPr>
@@ -6578,9 +6567,9 @@
       <w:szCs w:val="16"/>
     </w:rPr>
   </w:style>
-  <w:style w:type="character" w:styleId="FootnoteReference">
+  <w:style w:type="character" w:styleId="Refdenotaderodap">
     <w:name w:val="footnote reference"/>
-    <w:basedOn w:val="DefaultParagraphFont"/>
+    <w:basedOn w:val="Fontepargpadro"/>
     <w:uiPriority w:val="99"/>
     <w:unhideWhenUsed/>
     <w:rsid w:val="005D7119"/>
@@ -6588,9 +6577,9 @@
       <w:vertAlign w:val="superscript"/>
     </w:rPr>
   </w:style>
-  <w:style w:type="character" w:styleId="PageNumber">
+  <w:style w:type="character" w:styleId="Nmerodepgina">
     <w:name w:val="page number"/>
-    <w:basedOn w:val="DefaultParagraphFont"/>
+    <w:basedOn w:val="Fontepargpadro"/>
     <w:uiPriority w:val="99"/>
     <w:semiHidden/>
     <w:unhideWhenUsed/>
@@ -6619,7 +6608,7 @@
       <w:rFonts w:ascii="Times New Roman" w:hAnsi="Times New Roman" w:cs="Times New Roman"/>
     </w:rPr>
   </w:style>
-  <w:style w:type="paragraph" w:styleId="TableofFigures">
+  <w:style w:type="paragraph" w:styleId="ndicedeilustraes">
     <w:name w:val="table of figures"/>
     <w:basedOn w:val="Normal"/>
     <w:next w:val="Normal"/>
@@ -6630,7 +6619,7 @@
       <w:ind w:left="440" w:hanging="440"/>
     </w:pPr>
   </w:style>
-  <w:style w:type="paragraph" w:styleId="ListParagraph">
+  <w:style w:type="paragraph" w:styleId="PargrafodaLista">
     <w:name w:val="List Paragraph"/>
     <w:basedOn w:val="Normal"/>
     <w:uiPriority w:val="34"/>
@@ -6641,7 +6630,7 @@
       <w:contextualSpacing/>
     </w:pPr>
   </w:style>
-  <w:style w:type="paragraph" w:styleId="Index1">
+  <w:style w:type="paragraph" w:styleId="Remissivo1">
     <w:name w:val="index 1"/>
     <w:basedOn w:val="Normal"/>
     <w:next w:val="Normal"/>
@@ -6653,7 +6642,7 @@
       <w:ind w:left="240" w:hanging="240"/>
     </w:pPr>
   </w:style>
-  <w:style w:type="paragraph" w:styleId="Index2">
+  <w:style w:type="paragraph" w:styleId="Remissivo2">
     <w:name w:val="index 2"/>
     <w:basedOn w:val="Normal"/>
     <w:next w:val="Normal"/>
@@ -6665,7 +6654,7 @@
       <w:ind w:left="480" w:hanging="240"/>
     </w:pPr>
   </w:style>
-  <w:style w:type="paragraph" w:styleId="Index3">
+  <w:style w:type="paragraph" w:styleId="Remissivo3">
     <w:name w:val="index 3"/>
     <w:basedOn w:val="Normal"/>
     <w:next w:val="Normal"/>
@@ -6677,7 +6666,7 @@
       <w:ind w:left="720" w:hanging="240"/>
     </w:pPr>
   </w:style>
-  <w:style w:type="paragraph" w:styleId="Index4">
+  <w:style w:type="paragraph" w:styleId="Remissivo4">
     <w:name w:val="index 4"/>
     <w:basedOn w:val="Normal"/>
     <w:next w:val="Normal"/>
@@ -6689,7 +6678,7 @@
       <w:ind w:left="960" w:hanging="240"/>
     </w:pPr>
   </w:style>
-  <w:style w:type="paragraph" w:styleId="Index5">
+  <w:style w:type="paragraph" w:styleId="Remissivo5">
     <w:name w:val="index 5"/>
     <w:basedOn w:val="Normal"/>
     <w:next w:val="Normal"/>
@@ -6701,7 +6690,7 @@
       <w:ind w:left="1200" w:hanging="240"/>
     </w:pPr>
   </w:style>
-  <w:style w:type="paragraph" w:styleId="Index6">
+  <w:style w:type="paragraph" w:styleId="Remissivo6">
     <w:name w:val="index 6"/>
     <w:basedOn w:val="Normal"/>
     <w:next w:val="Normal"/>
@@ -6713,7 +6702,7 @@
       <w:ind w:left="1440" w:hanging="240"/>
     </w:pPr>
   </w:style>
-  <w:style w:type="paragraph" w:styleId="Index7">
+  <w:style w:type="paragraph" w:styleId="Remissivo7">
     <w:name w:val="index 7"/>
     <w:basedOn w:val="Normal"/>
     <w:next w:val="Normal"/>
@@ -6725,7 +6714,7 @@
       <w:ind w:left="1680" w:hanging="240"/>
     </w:pPr>
   </w:style>
-  <w:style w:type="paragraph" w:styleId="Index8">
+  <w:style w:type="paragraph" w:styleId="Remissivo8">
     <w:name w:val="index 8"/>
     <w:basedOn w:val="Normal"/>
     <w:next w:val="Normal"/>
@@ -6737,7 +6726,7 @@
       <w:ind w:left="1920" w:hanging="240"/>
     </w:pPr>
   </w:style>
-  <w:style w:type="paragraph" w:styleId="Index9">
+  <w:style w:type="paragraph" w:styleId="Remissivo9">
     <w:name w:val="index 9"/>
     <w:basedOn w:val="Normal"/>
     <w:next w:val="Normal"/>
@@ -6749,18 +6738,18 @@
       <w:ind w:left="2160" w:hanging="240"/>
     </w:pPr>
   </w:style>
-  <w:style w:type="paragraph" w:styleId="IndexHeading">
+  <w:style w:type="paragraph" w:styleId="Ttulodendiceremissivo">
     <w:name w:val="index heading"/>
     <w:basedOn w:val="Normal"/>
-    <w:next w:val="Index1"/>
+    <w:next w:val="Remissivo1"/>
     <w:uiPriority w:val="99"/>
     <w:unhideWhenUsed/>
     <w:rsid w:val="0019106B"/>
   </w:style>
-  <w:style w:type="character" w:customStyle="1" w:styleId="Heading2Char">
-    <w:name w:val="Heading 2 Char"/>
-    <w:basedOn w:val="DefaultParagraphFont"/>
-    <w:link w:val="Heading2"/>
+  <w:style w:type="character" w:customStyle="1" w:styleId="Ttulo2Char">
+    <w:name w:val="Título 2 Char"/>
+    <w:basedOn w:val="Fontepargpadro"/>
+    <w:link w:val="Ttulo2"/>
     <w:uiPriority w:val="9"/>
     <w:rsid w:val="007B429D"/>
     <w:rPr>
@@ -6771,10 +6760,10 @@
       <w:szCs w:val="26"/>
     </w:rPr>
   </w:style>
-  <w:style w:type="character" w:customStyle="1" w:styleId="Heading3Char">
-    <w:name w:val="Heading 3 Char"/>
-    <w:basedOn w:val="DefaultParagraphFont"/>
-    <w:link w:val="Heading3"/>
+  <w:style w:type="character" w:customStyle="1" w:styleId="Ttulo3Char">
+    <w:name w:val="Título 3 Char"/>
+    <w:basedOn w:val="Fontepargpadro"/>
+    <w:link w:val="Ttulo3"/>
     <w:uiPriority w:val="9"/>
     <w:rsid w:val="0070639B"/>
     <w:rPr>
@@ -6785,7 +6774,7 @@
       <w:szCs w:val="24"/>
     </w:rPr>
   </w:style>
-  <w:style w:type="paragraph" w:styleId="TOC2">
+  <w:style w:type="paragraph" w:styleId="Sumrio2">
     <w:name w:val="toc 2"/>
     <w:basedOn w:val="Normal"/>
     <w:next w:val="Normal"/>
@@ -6798,7 +6787,7 @@
       <w:ind w:left="240"/>
     </w:pPr>
   </w:style>
-  <w:style w:type="paragraph" w:styleId="TOC3">
+  <w:style w:type="paragraph" w:styleId="Sumrio3">
     <w:name w:val="toc 3"/>
     <w:basedOn w:val="Normal"/>
     <w:next w:val="Normal"/>

</xml_diff>